<commit_message>
Added Load part after lots of updates to many files
</commit_message>
<xml_diff>
--- a/ETL_MiniProject.docx
+++ b/ETL_MiniProject.docx
@@ -108,45 +108,7 @@
           <w:sz w:val="21"/>
           <w:szCs w:val="21"/>
         </w:rPr>
-        <w:t xml:space="preserve">Nutrition is the science that interprets the interaction of nutrients and other substances in food in relation to maintenance, growth, reproduction, health and disease of an organism. In this tag </w:t>
-      </w:r>
-      <w:proofErr w:type="gramStart"/>
-      <w:r>
-        <w:rPr>
-          <w:rFonts w:ascii="inherit" w:eastAsia="Times New Roman" w:hAnsi="inherit" w:cs="Arial"/>
-          <w:color w:val="000000"/>
-          <w:sz w:val="21"/>
-          <w:szCs w:val="21"/>
-        </w:rPr>
-        <w:t>you'll</w:t>
-      </w:r>
-      <w:proofErr w:type="gramEnd"/>
-      <w:r>
-        <w:rPr>
-          <w:rFonts w:ascii="inherit" w:eastAsia="Times New Roman" w:hAnsi="inherit" w:cs="Arial"/>
-          <w:color w:val="000000"/>
-          <w:sz w:val="21"/>
-          <w:szCs w:val="21"/>
-        </w:rPr>
-        <w:t xml:space="preserve"> find the most </w:t>
-      </w:r>
-      <w:r>
-        <w:rPr>
-          <w:rFonts w:ascii="inherit" w:eastAsia="Times New Roman" w:hAnsi="inherit" w:cs="Arial"/>
-          <w:color w:val="000000"/>
-          <w:sz w:val="21"/>
-          <w:szCs w:val="21"/>
-        </w:rPr>
-        <w:t>nutritious</w:t>
-      </w:r>
-      <w:r>
-        <w:rPr>
-          <w:rFonts w:ascii="inherit" w:eastAsia="Times New Roman" w:hAnsi="inherit" w:cs="Arial"/>
-          <w:color w:val="000000"/>
-          <w:sz w:val="21"/>
-          <w:szCs w:val="21"/>
-        </w:rPr>
-        <w:t xml:space="preserve"> datasets and kernels</w:t>
+        <w:t>Nutrition is the science that interprets the interaction of nutrients and other substances in food in relation to maintenance, growth, reproduction, health and disease of an organism. In this tag you'll find the most nutritious datasets and kernels</w:t>
       </w:r>
       <w:r>
         <w:rPr>
@@ -611,7 +573,6 @@
         <w:tab/>
       </w:r>
       <w:hyperlink r:id="rId16" w:history="1">
-        <w:proofErr w:type="spellStart"/>
         <w:r>
           <w:rPr>
             <w:rFonts w:ascii="Arial" w:eastAsia="Times New Roman" w:hAnsi="Arial" w:cs="Arial"/>
@@ -620,18 +581,7 @@
             <w:szCs w:val="21"/>
             <w:bdr w:val="none" w:sz="0" w:space="0" w:color="auto" w:frame="1"/>
           </w:rPr>
-          <w:t>health</w:t>
-        </w:r>
-        <w:proofErr w:type="spellEnd"/>
-        <w:r>
-          <w:rPr>
-            <w:rFonts w:ascii="Arial" w:eastAsia="Times New Roman" w:hAnsi="Arial" w:cs="Arial"/>
-            <w:color w:val="0000FF"/>
-            <w:sz w:val="21"/>
-            <w:szCs w:val="21"/>
-            <w:bdr w:val="none" w:sz="0" w:space="0" w:color="auto" w:frame="1"/>
-          </w:rPr>
-          <w:t xml:space="preserve"> conditions</w:t>
+          <w:t>health conditions</w:t>
         </w:r>
       </w:hyperlink>
       <w:r>
@@ -1085,29 +1035,7 @@
           <w:sz w:val="28"/>
           <w:szCs w:val="28"/>
         </w:rPr>
-        <w:t>Data Explorer</w:t>
-      </w:r>
-      <w:r>
-        <w:rPr>
-          <w:rFonts w:ascii="inherit" w:hAnsi="inherit" w:cs="Arial"/>
-          <w:b/>
-          <w:bCs/>
-          <w:color w:val="202124"/>
-          <w:sz w:val="28"/>
-          <w:szCs w:val="28"/>
-        </w:rPr>
-        <w:t xml:space="preserve"> </w:t>
-      </w:r>
-      <w:r>
-        <w:rPr>
-          <w:rFonts w:ascii="inherit" w:hAnsi="inherit" w:cs="Arial"/>
-          <w:b/>
-          <w:bCs/>
-          <w:color w:val="202124"/>
-          <w:sz w:val="28"/>
-          <w:szCs w:val="28"/>
-        </w:rPr>
-        <w:t>Summary</w:t>
+        <w:t>Data Explorer Summary</w:t>
       </w:r>
       <w:r>
         <w:rPr>
@@ -1258,7 +1186,570 @@
         <w:t>28 columns</w:t>
       </w:r>
     </w:p>
+    <w:p>
+      <w:r>
+        <w:rPr>
+          <w:noProof/>
+        </w:rPr>
+        <w:drawing>
+          <wp:inline distT="0" distB="0" distL="0" distR="0" wp14:anchorId="65D7978D" wp14:editId="37601E0F">
+            <wp:extent cx="2911450" cy="5662848"/>
+            <wp:effectExtent l="0" t="0" r="3810" b="0"/>
+            <wp:docPr id="2" name="Picture 2"/>
+            <wp:cNvGraphicFramePr>
+              <a:graphicFrameLocks xmlns:a="http://schemas.openxmlformats.org/drawingml/2006/main" noChangeAspect="1"/>
+            </wp:cNvGraphicFramePr>
+            <a:graphic xmlns:a="http://schemas.openxmlformats.org/drawingml/2006/main">
+              <a:graphicData uri="http://schemas.openxmlformats.org/drawingml/2006/picture">
+                <pic:pic xmlns:pic="http://schemas.openxmlformats.org/drawingml/2006/picture">
+                  <pic:nvPicPr>
+                    <pic:cNvPr id="1" name=""/>
+                    <pic:cNvPicPr/>
+                  </pic:nvPicPr>
+                  <pic:blipFill>
+                    <a:blip r:embed="rId20"/>
+                    <a:stretch>
+                      <a:fillRect/>
+                    </a:stretch>
+                  </pic:blipFill>
+                  <pic:spPr>
+                    <a:xfrm>
+                      <a:off x="0" y="0"/>
+                      <a:ext cx="2982161" cy="5800382"/>
+                    </a:xfrm>
+                    <a:prstGeom prst="rect">
+                      <a:avLst/>
+                    </a:prstGeom>
+                  </pic:spPr>
+                </pic:pic>
+              </a:graphicData>
+            </a:graphic>
+          </wp:inline>
+        </w:drawing>
+      </w:r>
+    </w:p>
+    <w:p>
+      <w:pPr>
+        <w:rPr>
+          <w:sz w:val="16"/>
+          <w:szCs w:val="16"/>
+        </w:rPr>
+      </w:pPr>
+      <w:r>
+        <w:rPr>
+          <w:sz w:val="16"/>
+          <w:szCs w:val="16"/>
+        </w:rPr>
+        <w:lastRenderedPageBreak/>
+        <w:t>CREATE TABLE "malnutrition_estimates" (</w:t>
+      </w:r>
+    </w:p>
+    <w:p>
+      <w:pPr>
+        <w:rPr>
+          <w:sz w:val="16"/>
+          <w:szCs w:val="16"/>
+        </w:rPr>
+      </w:pPr>
+      <w:r>
+        <w:rPr>
+          <w:sz w:val="16"/>
+          <w:szCs w:val="16"/>
+        </w:rPr>
+        <w:t xml:space="preserve">    "Sequence_ID" INTEGER  NOT NULL,</w:t>
+      </w:r>
+    </w:p>
+    <w:p>
+      <w:pPr>
+        <w:rPr>
+          <w:sz w:val="16"/>
+          <w:szCs w:val="16"/>
+        </w:rPr>
+      </w:pPr>
+      <w:r>
+        <w:rPr>
+          <w:sz w:val="16"/>
+          <w:szCs w:val="16"/>
+        </w:rPr>
+        <w:t xml:space="preserve">    "ISO" VARCHAR  NOT NULL,</w:t>
+      </w:r>
+    </w:p>
+    <w:p>
+      <w:pPr>
+        <w:rPr>
+          <w:sz w:val="16"/>
+          <w:szCs w:val="16"/>
+        </w:rPr>
+      </w:pPr>
+      <w:r>
+        <w:rPr>
+          <w:sz w:val="16"/>
+          <w:szCs w:val="16"/>
+        </w:rPr>
+        <w:t xml:space="preserve">    "Country" VARCHAR  NOT NULL,</w:t>
+      </w:r>
+    </w:p>
+    <w:p>
+      <w:pPr>
+        <w:rPr>
+          <w:sz w:val="16"/>
+          <w:szCs w:val="16"/>
+        </w:rPr>
+      </w:pPr>
+      <w:r>
+        <w:rPr>
+          <w:sz w:val="16"/>
+          <w:szCs w:val="16"/>
+        </w:rPr>
+        <w:t xml:space="preserve">    "Year" INTEGER  NOT NULL,</w:t>
+      </w:r>
+    </w:p>
+    <w:p>
+      <w:pPr>
+        <w:rPr>
+          <w:sz w:val="16"/>
+          <w:szCs w:val="16"/>
+        </w:rPr>
+      </w:pPr>
+      <w:r>
+        <w:rPr>
+          <w:sz w:val="16"/>
+          <w:szCs w:val="16"/>
+        </w:rPr>
+        <w:t xml:space="preserve">    "Least_Developed_Countries" VARCHAR  NOT NULL,</w:t>
+      </w:r>
+    </w:p>
+    <w:p>
+      <w:pPr>
+        <w:rPr>
+          <w:sz w:val="16"/>
+          <w:szCs w:val="16"/>
+        </w:rPr>
+      </w:pPr>
+      <w:r>
+        <w:rPr>
+          <w:sz w:val="16"/>
+          <w:szCs w:val="16"/>
+        </w:rPr>
+        <w:t xml:space="preserve">    "Low_Income_Food_Deficient" VARCHAR  NOT NULL,</w:t>
+      </w:r>
+    </w:p>
+    <w:p>
+      <w:pPr>
+        <w:rPr>
+          <w:sz w:val="16"/>
+          <w:szCs w:val="16"/>
+        </w:rPr>
+      </w:pPr>
+      <w:r>
+        <w:rPr>
+          <w:sz w:val="16"/>
+          <w:szCs w:val="16"/>
+        </w:rPr>
+        <w:t xml:space="preserve">    "Survey_Sample" VARCHAR,</w:t>
+      </w:r>
+    </w:p>
+    <w:p>
+      <w:pPr>
+        <w:rPr>
+          <w:sz w:val="16"/>
+          <w:szCs w:val="16"/>
+        </w:rPr>
+      </w:pPr>
+      <w:r>
+        <w:rPr>
+          <w:sz w:val="16"/>
+          <w:szCs w:val="16"/>
+        </w:rPr>
+        <w:t xml:space="preserve">    "Severe_Wasting" DECIMAL (3, 1),</w:t>
+      </w:r>
+    </w:p>
+    <w:p>
+      <w:pPr>
+        <w:rPr>
+          <w:sz w:val="16"/>
+          <w:szCs w:val="16"/>
+        </w:rPr>
+      </w:pPr>
+      <w:r>
+        <w:rPr>
+          <w:sz w:val="16"/>
+          <w:szCs w:val="16"/>
+        </w:rPr>
+        <w:tab/>
+        <w:t>"Wasting" DECIMAL (3, 1),</w:t>
+      </w:r>
+    </w:p>
+    <w:p>
+      <w:pPr>
+        <w:rPr>
+          <w:sz w:val="16"/>
+          <w:szCs w:val="16"/>
+        </w:rPr>
+      </w:pPr>
+      <w:r>
+        <w:rPr>
+          <w:sz w:val="16"/>
+          <w:szCs w:val="16"/>
+        </w:rPr>
+        <w:tab/>
+        <w:t>"Overweight" DECIMAL (3, 1),</w:t>
+      </w:r>
+    </w:p>
+    <w:p>
+      <w:pPr>
+        <w:rPr>
+          <w:sz w:val="16"/>
+          <w:szCs w:val="16"/>
+        </w:rPr>
+      </w:pPr>
+      <w:r>
+        <w:rPr>
+          <w:sz w:val="16"/>
+          <w:szCs w:val="16"/>
+        </w:rPr>
+        <w:tab/>
+        <w:t>"Stunting" DECIMAL (3, 1),</w:t>
+      </w:r>
+    </w:p>
+    <w:p>
+      <w:pPr>
+        <w:rPr>
+          <w:sz w:val="16"/>
+          <w:szCs w:val="16"/>
+        </w:rPr>
+      </w:pPr>
+      <w:r>
+        <w:rPr>
+          <w:sz w:val="16"/>
+          <w:szCs w:val="16"/>
+        </w:rPr>
+        <w:tab/>
+        <w:t>"Underweight" DECIMAL (3, 1),</w:t>
+      </w:r>
+    </w:p>
+    <w:p>
+      <w:pPr>
+        <w:rPr>
+          <w:sz w:val="16"/>
+          <w:szCs w:val="16"/>
+        </w:rPr>
+      </w:pPr>
+      <w:r>
+        <w:rPr>
+          <w:sz w:val="16"/>
+          <w:szCs w:val="16"/>
+        </w:rPr>
+        <w:tab/>
+        <w:t>"Report_Author" VARCHAR  NOT NULL,</w:t>
+      </w:r>
+    </w:p>
+    <w:p>
+      <w:pPr>
+        <w:rPr>
+          <w:sz w:val="16"/>
+          <w:szCs w:val="16"/>
+        </w:rPr>
+      </w:pPr>
+      <w:r>
+        <w:rPr>
+          <w:sz w:val="16"/>
+          <w:szCs w:val="16"/>
+        </w:rPr>
+        <w:tab/>
+        <w:t>"Population_U5" DECIMAL (10, 3) NOT NULL,</w:t>
+      </w:r>
+    </w:p>
+    <w:p>
+      <w:pPr>
+        <w:rPr>
+          <w:sz w:val="16"/>
+          <w:szCs w:val="16"/>
+        </w:rPr>
+      </w:pPr>
+      <w:r>
+        <w:rPr>
+          <w:sz w:val="16"/>
+          <w:szCs w:val="16"/>
+        </w:rPr>
+        <w:tab/>
+        <w:t>"Developing_Country_Flag" INTEGER NOT NULL,</w:t>
+      </w:r>
+    </w:p>
+    <w:p>
+      <w:pPr>
+        <w:rPr>
+          <w:sz w:val="16"/>
+          <w:szCs w:val="16"/>
+        </w:rPr>
+      </w:pPr>
+      <w:r>
+        <w:rPr>
+          <w:sz w:val="16"/>
+          <w:szCs w:val="16"/>
+        </w:rPr>
+        <w:tab/>
+        <w:t>"Developing_Country_Type" VARCHAR NOT NULL,</w:t>
+      </w:r>
+    </w:p>
+    <w:p>
+      <w:pPr>
+        <w:rPr>
+          <w:sz w:val="16"/>
+          <w:szCs w:val="16"/>
+        </w:rPr>
+      </w:pPr>
+      <w:r>
+        <w:rPr>
+          <w:sz w:val="16"/>
+          <w:szCs w:val="16"/>
+        </w:rPr>
+        <w:tab/>
+        <w:t>"Developing_Country_Description" VARCHAR NOT NULL,</w:t>
+      </w:r>
+    </w:p>
+    <w:p>
+      <w:pPr>
+        <w:rPr>
+          <w:sz w:val="16"/>
+          <w:szCs w:val="16"/>
+        </w:rPr>
+      </w:pPr>
+      <w:r>
+        <w:rPr>
+          <w:sz w:val="16"/>
+          <w:szCs w:val="16"/>
+        </w:rPr>
+        <w:tab/>
+        <w:t>"Income_Classification_ID" INTEGER NOT NULL,</w:t>
+      </w:r>
+    </w:p>
+    <w:p>
+      <w:pPr>
+        <w:rPr>
+          <w:sz w:val="16"/>
+          <w:szCs w:val="16"/>
+        </w:rPr>
+      </w:pPr>
+      <w:r>
+        <w:rPr>
+          <w:sz w:val="16"/>
+          <w:szCs w:val="16"/>
+        </w:rPr>
+        <w:tab/>
+        <w:t>"Income_Classification_Description" VARCHAR  NOT NULL,</w:t>
+      </w:r>
+    </w:p>
+    <w:p>
+      <w:pPr>
+        <w:rPr>
+          <w:sz w:val="16"/>
+          <w:szCs w:val="16"/>
+        </w:rPr>
+      </w:pPr>
+      <w:r>
+        <w:rPr>
+          <w:sz w:val="16"/>
+          <w:szCs w:val="16"/>
+        </w:rPr>
+        <w:t xml:space="preserve">    CONSTRAINT "pk_malnutrition_estimates" PRIMARY KEY </w:t>
+      </w:r>
+    </w:p>
+    <w:p>
+      <w:pPr>
+        <w:rPr>
+          <w:sz w:val="16"/>
+          <w:szCs w:val="16"/>
+        </w:rPr>
+      </w:pPr>
+      <w:r>
+        <w:rPr>
+          <w:sz w:val="16"/>
+          <w:szCs w:val="16"/>
+        </w:rPr>
+        <w:tab/>
+        <w:t>("Sequence_ID","Country"));</w:t>
+      </w:r>
+    </w:p>
     <w:p/>
+    <w:p>
+      <w:r>
+        <w:tab/>
+      </w:r>
+      <w:r>
+        <w:tab/>
+      </w:r>
+    </w:p>
+    <w:p>
+      <w:pPr>
+        <w:rPr>
+          <w:sz w:val="16"/>
+          <w:szCs w:val="16"/>
+        </w:rPr>
+      </w:pPr>
+      <w:r>
+        <w:rPr>
+          <w:sz w:val="16"/>
+          <w:szCs w:val="16"/>
+        </w:rPr>
+        <w:t>CREATE TABLE "malnutrition_averages" (</w:t>
+      </w:r>
+    </w:p>
+    <w:p>
+      <w:pPr>
+        <w:rPr>
+          <w:sz w:val="16"/>
+          <w:szCs w:val="16"/>
+        </w:rPr>
+      </w:pPr>
+      <w:r>
+        <w:rPr>
+          <w:sz w:val="16"/>
+          <w:szCs w:val="16"/>
+        </w:rPr>
+        <w:t xml:space="preserve">    "Country" VARCHAR  NOT NULL,</w:t>
+      </w:r>
+    </w:p>
+    <w:p>
+      <w:pPr>
+        <w:rPr>
+          <w:sz w:val="16"/>
+          <w:szCs w:val="16"/>
+        </w:rPr>
+      </w:pPr>
+      <w:r>
+        <w:rPr>
+          <w:sz w:val="16"/>
+          <w:szCs w:val="16"/>
+        </w:rPr>
+        <w:t xml:space="preserve">    "Income_Classification" INTEGER NOT NULL,</w:t>
+      </w:r>
+    </w:p>
+    <w:p>
+      <w:pPr>
+        <w:rPr>
+          <w:sz w:val="16"/>
+          <w:szCs w:val="16"/>
+        </w:rPr>
+      </w:pPr>
+      <w:r>
+        <w:rPr>
+          <w:sz w:val="16"/>
+          <w:szCs w:val="16"/>
+        </w:rPr>
+        <w:t xml:space="preserve">    "Severe_Wasting" DECIMAL (3, 1),</w:t>
+      </w:r>
+    </w:p>
+    <w:p>
+      <w:pPr>
+        <w:rPr>
+          <w:sz w:val="16"/>
+          <w:szCs w:val="16"/>
+        </w:rPr>
+      </w:pPr>
+      <w:r>
+        <w:rPr>
+          <w:sz w:val="16"/>
+          <w:szCs w:val="16"/>
+        </w:rPr>
+        <w:tab/>
+        <w:t>"Wasting" DECIMAL (3, 1),</w:t>
+      </w:r>
+    </w:p>
+    <w:p>
+      <w:pPr>
+        <w:rPr>
+          <w:sz w:val="16"/>
+          <w:szCs w:val="16"/>
+        </w:rPr>
+      </w:pPr>
+      <w:r>
+        <w:rPr>
+          <w:sz w:val="16"/>
+          <w:szCs w:val="16"/>
+        </w:rPr>
+        <w:tab/>
+        <w:t>"Overweight" DECIMAL (3, 1),</w:t>
+      </w:r>
+    </w:p>
+    <w:p>
+      <w:pPr>
+        <w:rPr>
+          <w:sz w:val="16"/>
+          <w:szCs w:val="16"/>
+        </w:rPr>
+      </w:pPr>
+      <w:r>
+        <w:rPr>
+          <w:sz w:val="16"/>
+          <w:szCs w:val="16"/>
+        </w:rPr>
+        <w:tab/>
+        <w:t>"Stunting" DECIMAL (3, 1),</w:t>
+      </w:r>
+    </w:p>
+    <w:p>
+      <w:pPr>
+        <w:rPr>
+          <w:sz w:val="16"/>
+          <w:szCs w:val="16"/>
+        </w:rPr>
+      </w:pPr>
+      <w:r>
+        <w:rPr>
+          <w:sz w:val="16"/>
+          <w:szCs w:val="16"/>
+        </w:rPr>
+        <w:tab/>
+        <w:t>"Underweight" DECIMAL (3, 1),</w:t>
+      </w:r>
+    </w:p>
+    <w:p>
+      <w:pPr>
+        <w:rPr>
+          <w:sz w:val="16"/>
+          <w:szCs w:val="16"/>
+        </w:rPr>
+      </w:pPr>
+      <w:r>
+        <w:rPr>
+          <w:sz w:val="16"/>
+          <w:szCs w:val="16"/>
+        </w:rPr>
+        <w:tab/>
+        <w:t>"Population_U5" DECIMAL (10, 3) NOT NULL,</w:t>
+      </w:r>
+    </w:p>
+    <w:p>
+      <w:pPr>
+        <w:rPr>
+          <w:sz w:val="16"/>
+          <w:szCs w:val="16"/>
+        </w:rPr>
+      </w:pPr>
+      <w:r>
+        <w:rPr>
+          <w:sz w:val="16"/>
+          <w:szCs w:val="16"/>
+        </w:rPr>
+        <w:t xml:space="preserve">    CONSTRAINT "pk_malnutrition_averages" PRIMARY KEY (</w:t>
+      </w:r>
+    </w:p>
+    <w:p>
+      <w:pPr>
+        <w:rPr>
+          <w:sz w:val="16"/>
+          <w:szCs w:val="16"/>
+        </w:rPr>
+      </w:pPr>
+      <w:r>
+        <w:rPr>
+          <w:sz w:val="16"/>
+          <w:szCs w:val="16"/>
+        </w:rPr>
+        <w:t xml:space="preserve">        "Country"));</w:t>
+      </w:r>
+    </w:p>
     <w:p>
       <w:pPr>
         <w:rPr>
@@ -1271,6 +1762,7 @@
           <w:b/>
           <w:bCs/>
         </w:rPr>
+        <w:lastRenderedPageBreak/>
         <w:t>Zoom Meeting Link:</w:t>
       </w:r>
     </w:p>

</xml_diff>

<commit_message>
Adding updates to Word document for ETL mini project
</commit_message>
<xml_diff>
--- a/ETL_MiniProject.docx
+++ b/ETL_MiniProject.docx
@@ -6,13 +6,201 @@
       <w:pPr>
         <w:textAlignment w:val="baseline"/>
         <w:rPr>
-          <w:rFonts w:ascii="Arial" w:eastAsia="Times New Roman" w:hAnsi="Arial" w:cs="Arial"/>
-          <w:color w:val="000000"/>
-          <w:sz w:val="27"/>
-          <w:szCs w:val="27"/>
-        </w:rPr>
-      </w:pPr>
-      <w:r>
+          <w:b/>
+          <w:bCs/>
+          <w:noProof/>
+          <w:sz w:val="40"/>
+          <w:szCs w:val="40"/>
+        </w:rPr>
+      </w:pPr>
+      <w:r>
+        <w:rPr>
+          <w:b/>
+          <w:bCs/>
+          <w:noProof/>
+          <w:sz w:val="40"/>
+          <w:szCs w:val="40"/>
+        </w:rPr>
+        <w:t>Project Motivation</w:t>
+      </w:r>
+    </w:p>
+    <w:p>
+      <w:pPr>
+        <w:textAlignment w:val="baseline"/>
+        <w:rPr>
+          <w:noProof/>
+          <w:sz w:val="20"/>
+          <w:szCs w:val="20"/>
+        </w:rPr>
+      </w:pPr>
+      <w:r>
+        <w:rPr>
+          <w:noProof/>
+          <w:sz w:val="20"/>
+          <w:szCs w:val="20"/>
+        </w:rPr>
+        <w:t>Our team spent quite some time browsing various data set related websites until we came across the following link:</w:t>
+      </w:r>
+    </w:p>
+    <w:p>
+      <w:pPr>
+        <w:textAlignment w:val="baseline"/>
+        <w:rPr>
+          <w:b/>
+          <w:bCs/>
+          <w:noProof/>
+        </w:rPr>
+      </w:pPr>
+      <w:r>
+        <w:rPr>
+          <w:noProof/>
+        </w:rPr>
+        <w:drawing>
+          <wp:inline distT="0" distB="0" distL="0" distR="0" wp14:anchorId="1AD3287A" wp14:editId="71496CFA">
+            <wp:extent cx="5943600" cy="5719445"/>
+            <wp:effectExtent l="0" t="0" r="0" b="0"/>
+            <wp:docPr id="5" name="Picture 5"/>
+            <wp:cNvGraphicFramePr>
+              <a:graphicFrameLocks xmlns:a="http://schemas.openxmlformats.org/drawingml/2006/main" noChangeAspect="1"/>
+            </wp:cNvGraphicFramePr>
+            <a:graphic xmlns:a="http://schemas.openxmlformats.org/drawingml/2006/main">
+              <a:graphicData uri="http://schemas.openxmlformats.org/drawingml/2006/picture">
+                <pic:pic xmlns:pic="http://schemas.openxmlformats.org/drawingml/2006/picture">
+                  <pic:nvPicPr>
+                    <pic:cNvPr id="1" name=""/>
+                    <pic:cNvPicPr/>
+                  </pic:nvPicPr>
+                  <pic:blipFill>
+                    <a:blip r:embed="rId5"/>
+                    <a:stretch>
+                      <a:fillRect/>
+                    </a:stretch>
+                  </pic:blipFill>
+                  <pic:spPr>
+                    <a:xfrm>
+                      <a:off x="0" y="0"/>
+                      <a:ext cx="5943600" cy="5719445"/>
+                    </a:xfrm>
+                    <a:prstGeom prst="rect">
+                      <a:avLst/>
+                    </a:prstGeom>
+                  </pic:spPr>
+                </pic:pic>
+              </a:graphicData>
+            </a:graphic>
+          </wp:inline>
+        </w:drawing>
+      </w:r>
+    </w:p>
+    <w:p>
+      <w:pPr>
+        <w:textAlignment w:val="baseline"/>
+        <w:rPr>
+          <w:noProof/>
+          <w:sz w:val="20"/>
+          <w:szCs w:val="20"/>
+        </w:rPr>
+      </w:pPr>
+    </w:p>
+    <w:p>
+      <w:pPr>
+        <w:textAlignment w:val="baseline"/>
+        <w:rPr>
+          <w:noProof/>
+          <w:sz w:val="20"/>
+          <w:szCs w:val="20"/>
+        </w:rPr>
+      </w:pPr>
+      <w:r>
+        <w:rPr>
+          <w:noProof/>
+          <w:sz w:val="20"/>
+          <w:szCs w:val="20"/>
+        </w:rPr>
+        <w:t>Since</w:t>
+      </w:r>
+      <w:r>
+        <w:rPr>
+          <w:noProof/>
+          <w:sz w:val="20"/>
+          <w:szCs w:val="20"/>
+        </w:rPr>
+        <w:t xml:space="preserve"> </w:t>
+      </w:r>
+      <w:r>
+        <w:rPr>
+          <w:noProof/>
+          <w:sz w:val="20"/>
+          <w:szCs w:val="20"/>
+        </w:rPr>
+        <w:t>it met the quality requierments for the ETL mini-project we did furhter research seeing this website link</w:t>
+      </w:r>
+      <w:r>
+        <w:rPr>
+          <w:noProof/>
+          <w:sz w:val="20"/>
+          <w:szCs w:val="20"/>
+        </w:rPr>
+        <w:t xml:space="preserve"> that looks at the world hunger issues affecting young children. We wanted to learn more about this pressisng subject so we chose this data set for analysis expecting to use the website below for background information.</w:t>
+      </w:r>
+    </w:p>
+    <w:p>
+      <w:pPr>
+        <w:textAlignment w:val="baseline"/>
+      </w:pPr>
+      <w:r>
+        <w:rPr>
+          <w:noProof/>
+        </w:rPr>
+        <w:lastRenderedPageBreak/>
+        <w:drawing>
+          <wp:inline distT="0" distB="0" distL="0" distR="0" wp14:anchorId="1895688B" wp14:editId="4A3009BF">
+            <wp:extent cx="4929809" cy="4504771"/>
+            <wp:effectExtent l="0" t="0" r="4445" b="0"/>
+            <wp:docPr id="4" name="Picture 4"/>
+            <wp:cNvGraphicFramePr>
+              <a:graphicFrameLocks xmlns:a="http://schemas.openxmlformats.org/drawingml/2006/main" noChangeAspect="1"/>
+            </wp:cNvGraphicFramePr>
+            <a:graphic xmlns:a="http://schemas.openxmlformats.org/drawingml/2006/main">
+              <a:graphicData uri="http://schemas.openxmlformats.org/drawingml/2006/picture">
+                <pic:pic xmlns:pic="http://schemas.openxmlformats.org/drawingml/2006/picture">
+                  <pic:nvPicPr>
+                    <pic:cNvPr id="1" name=""/>
+                    <pic:cNvPicPr/>
+                  </pic:nvPicPr>
+                  <pic:blipFill>
+                    <a:blip r:embed="rId6"/>
+                    <a:stretch>
+                      <a:fillRect/>
+                    </a:stretch>
+                  </pic:blipFill>
+                  <pic:spPr>
+                    <a:xfrm>
+                      <a:off x="0" y="0"/>
+                      <a:ext cx="4966693" cy="4538475"/>
+                    </a:xfrm>
+                    <a:prstGeom prst="rect">
+                      <a:avLst/>
+                    </a:prstGeom>
+                  </pic:spPr>
+                </pic:pic>
+              </a:graphicData>
+            </a:graphic>
+          </wp:inline>
+        </w:drawing>
+      </w:r>
+    </w:p>
+    <w:p>
+      <w:pPr>
+        <w:textAlignment w:val="baseline"/>
+      </w:pPr>
+      <w:r>
+        <w:t>and</w:t>
+      </w:r>
+    </w:p>
+    <w:p>
+      <w:pPr>
+        <w:textAlignment w:val="baseline"/>
         <w:rPr>
           <w:rFonts w:ascii="inherit" w:eastAsia="Times New Roman" w:hAnsi="inherit" w:cs="Arial"/>
           <w:color w:val="FFFFFF"/>
@@ -20,60 +208,156 @@
           <w:szCs w:val="18"/>
           <w:bdr w:val="none" w:sz="0" w:space="0" w:color="auto" w:frame="1"/>
         </w:rPr>
-        <w:br/>
-      </w:r>
-      <w:r>
+      </w:pPr>
+      <w:r>
+        <w:rPr>
+          <w:noProof/>
+        </w:rPr>
+        <w:drawing>
+          <wp:inline distT="0" distB="0" distL="0" distR="0" wp14:anchorId="3E60DCBC" wp14:editId="62DF82E7">
+            <wp:extent cx="5979111" cy="3323645"/>
+            <wp:effectExtent l="0" t="0" r="3175" b="0"/>
+            <wp:docPr id="2" name="Picture 2"/>
+            <wp:cNvGraphicFramePr>
+              <a:graphicFrameLocks xmlns:a="http://schemas.openxmlformats.org/drawingml/2006/main" noChangeAspect="1"/>
+            </wp:cNvGraphicFramePr>
+            <a:graphic xmlns:a="http://schemas.openxmlformats.org/drawingml/2006/main">
+              <a:graphicData uri="http://schemas.openxmlformats.org/drawingml/2006/picture">
+                <pic:pic xmlns:pic="http://schemas.openxmlformats.org/drawingml/2006/picture">
+                  <pic:nvPicPr>
+                    <pic:cNvPr id="1" name=""/>
+                    <pic:cNvPicPr/>
+                  </pic:nvPicPr>
+                  <pic:blipFill>
+                    <a:blip r:embed="rId7"/>
+                    <a:stretch>
+                      <a:fillRect/>
+                    </a:stretch>
+                  </pic:blipFill>
+                  <pic:spPr>
+                    <a:xfrm>
+                      <a:off x="0" y="0"/>
+                      <a:ext cx="5994807" cy="3332370"/>
+                    </a:xfrm>
+                    <a:prstGeom prst="rect">
+                      <a:avLst/>
+                    </a:prstGeom>
+                  </pic:spPr>
+                </pic:pic>
+              </a:graphicData>
+            </a:graphic>
+          </wp:inline>
+        </w:drawing>
+      </w:r>
+    </w:p>
+    <w:p>
+      <w:pPr>
+        <w:textAlignment w:val="baseline"/>
         <w:rPr>
           <w:rFonts w:ascii="inherit" w:eastAsia="Times New Roman" w:hAnsi="inherit" w:cs="Arial"/>
-          <w:color w:val="000000"/>
-          <w:sz w:val="21"/>
-          <w:szCs w:val="21"/>
+          <w:b/>
+          <w:bCs/>
+          <w:sz w:val="40"/>
+          <w:szCs w:val="40"/>
           <w:bdr w:val="none" w:sz="0" w:space="0" w:color="auto" w:frame="1"/>
         </w:rPr>
-        <w:t>Nutrition</w:t>
-      </w:r>
-      <w:r>
-        <w:rPr>
-          <w:rFonts w:ascii="Arial" w:eastAsia="Times New Roman" w:hAnsi="Arial" w:cs="Arial"/>
-          <w:color w:val="000000"/>
-          <w:sz w:val="27"/>
-          <w:szCs w:val="27"/>
-        </w:rPr>
-        <w:tab/>
-      </w:r>
+      </w:pPr>
       <w:r>
         <w:rPr>
           <w:rFonts w:ascii="inherit" w:eastAsia="Times New Roman" w:hAnsi="inherit" w:cs="Arial"/>
-          <w:color w:val="000000"/>
+          <w:b/>
+          <w:bCs/>
+          <w:sz w:val="40"/>
+          <w:szCs w:val="40"/>
+          <w:bdr w:val="none" w:sz="0" w:space="0" w:color="auto" w:frame="1"/>
+        </w:rPr>
+        <w:lastRenderedPageBreak/>
+        <w:t>Data Set Specific Information</w:t>
+      </w:r>
+    </w:p>
+    <w:p>
+      <w:pPr>
+        <w:textAlignment w:val="baseline"/>
+        <w:rPr>
+          <w:rFonts w:ascii="inherit" w:eastAsia="Times New Roman" w:hAnsi="inherit" w:cs="Arial"/>
           <w:sz w:val="18"/>
           <w:szCs w:val="18"/>
           <w:bdr w:val="none" w:sz="0" w:space="0" w:color="auto" w:frame="1"/>
         </w:rPr>
-        <w:t>0 competitions</w:t>
-      </w:r>
-      <w:r>
-        <w:rPr>
-          <w:rFonts w:ascii="Arial" w:eastAsia="Times New Roman" w:hAnsi="Arial" w:cs="Arial"/>
-          <w:color w:val="000000"/>
-          <w:sz w:val="27"/>
-          <w:szCs w:val="27"/>
-        </w:rPr>
-        <w:tab/>
-      </w:r>
-      <w:r>
-        <w:rPr>
-          <w:rFonts w:ascii="inherit" w:eastAsia="Times New Roman" w:hAnsi="inherit" w:cs="Arial"/>
-          <w:color w:val="000000"/>
+      </w:pPr>
+    </w:p>
+    <w:p>
+      <w:pPr>
+        <w:pStyle w:val="Heading1"/>
+        <w:shd w:val="clear" w:color="auto" w:fill="FFFFFF"/>
+        <w:spacing w:before="0" w:beforeAutospacing="0" w:after="120" w:afterAutospacing="0"/>
+        <w:textAlignment w:val="baseline"/>
+        <w:rPr>
+          <w:rFonts w:ascii="Arial" w:hAnsi="Arial" w:cs="Arial"/>
+          <w:spacing w:val="4"/>
+          <w:sz w:val="36"/>
+          <w:szCs w:val="36"/>
+        </w:rPr>
+      </w:pPr>
+      <w:r>
+        <w:rPr>
+          <w:rFonts w:ascii="Arial" w:hAnsi="Arial" w:cs="Arial"/>
+          <w:spacing w:val="4"/>
+          <w:sz w:val="28"/>
+          <w:szCs w:val="28"/>
+        </w:rPr>
+        <w:t>Malnutrition across the globe</w:t>
+      </w:r>
+      <w:r>
+        <w:rPr>
+          <w:rFonts w:ascii="Arial" w:hAnsi="Arial" w:cs="Arial"/>
+          <w:spacing w:val="4"/>
+          <w:sz w:val="28"/>
+          <w:szCs w:val="28"/>
+        </w:rPr>
+        <w:t>.</w:t>
+      </w:r>
+      <w:r>
+        <w:rPr>
+          <w:rFonts w:ascii="Arial" w:hAnsi="Arial" w:cs="Arial"/>
+          <w:spacing w:val="4"/>
+          <w:sz w:val="28"/>
+          <w:szCs w:val="28"/>
+        </w:rPr>
+        <w:t xml:space="preserve"> </w:t>
+      </w:r>
+      <w:r>
+        <w:rPr>
+          <w:rFonts w:ascii="Arial" w:hAnsi="Arial" w:cs="Arial"/>
+          <w:sz w:val="28"/>
+          <w:szCs w:val="28"/>
+        </w:rPr>
+        <w:t>Data of countries from 1983-2019</w:t>
+      </w:r>
+      <w:r>
+        <w:rPr>
+          <w:rFonts w:ascii="inherit" w:hAnsi="inherit" w:cs="Arial"/>
+          <w:color w:val="FFFFFF"/>
           <w:sz w:val="18"/>
           <w:szCs w:val="18"/>
           <w:bdr w:val="none" w:sz="0" w:space="0" w:color="auto" w:frame="1"/>
         </w:rPr>
-        <w:t>159 datasets</w:t>
-      </w:r>
-      <w:r>
-        <w:rPr>
-          <w:rFonts w:ascii="Arial" w:eastAsia="Times New Roman" w:hAnsi="Arial" w:cs="Arial"/>
-          <w:color w:val="000000"/>
+        <w:br/>
+      </w:r>
+      <w:r>
+        <w:rPr>
+          <w:rFonts w:ascii="inherit" w:hAnsi="inherit" w:cs="Arial"/>
+          <w:color w:val="385623" w:themeColor="accent6" w:themeShade="80"/>
+          <w:sz w:val="21"/>
+          <w:szCs w:val="21"/>
+          <w:bdr w:val="none" w:sz="0" w:space="0" w:color="auto" w:frame="1"/>
+        </w:rPr>
+        <w:t>Nutrition</w:t>
+      </w:r>
+      <w:r>
+        <w:rPr>
+          <w:rFonts w:ascii="Arial" w:hAnsi="Arial" w:cs="Arial"/>
+          <w:color w:val="385623" w:themeColor="accent6" w:themeShade="80"/>
           <w:sz w:val="27"/>
           <w:szCs w:val="27"/>
         </w:rPr>
@@ -81,12 +365,50 @@
       </w:r>
       <w:r>
         <w:rPr>
-          <w:rFonts w:ascii="inherit" w:eastAsia="Times New Roman" w:hAnsi="inherit" w:cs="Arial"/>
-          <w:color w:val="000000"/>
+          <w:rFonts w:ascii="inherit" w:hAnsi="inherit" w:cs="Arial"/>
+          <w:color w:val="385623" w:themeColor="accent6" w:themeShade="80"/>
           <w:sz w:val="18"/>
           <w:szCs w:val="18"/>
           <w:bdr w:val="none" w:sz="0" w:space="0" w:color="auto" w:frame="1"/>
         </w:rPr>
+        <w:t>0 competitions</w:t>
+      </w:r>
+      <w:r>
+        <w:rPr>
+          <w:rFonts w:ascii="Arial" w:hAnsi="Arial" w:cs="Arial"/>
+          <w:color w:val="385623" w:themeColor="accent6" w:themeShade="80"/>
+          <w:sz w:val="27"/>
+          <w:szCs w:val="27"/>
+        </w:rPr>
+        <w:tab/>
+      </w:r>
+      <w:r>
+        <w:rPr>
+          <w:rFonts w:ascii="inherit" w:hAnsi="inherit" w:cs="Arial"/>
+          <w:color w:val="385623" w:themeColor="accent6" w:themeShade="80"/>
+          <w:sz w:val="18"/>
+          <w:szCs w:val="18"/>
+          <w:bdr w:val="none" w:sz="0" w:space="0" w:color="auto" w:frame="1"/>
+        </w:rPr>
+        <w:t>159 datasets</w:t>
+      </w:r>
+      <w:r>
+        <w:rPr>
+          <w:rFonts w:ascii="Arial" w:hAnsi="Arial" w:cs="Arial"/>
+          <w:color w:val="385623" w:themeColor="accent6" w:themeShade="80"/>
+          <w:sz w:val="27"/>
+          <w:szCs w:val="27"/>
+        </w:rPr>
+        <w:tab/>
+      </w:r>
+      <w:r>
+        <w:rPr>
+          <w:rFonts w:ascii="inherit" w:hAnsi="inherit" w:cs="Arial"/>
+          <w:color w:val="385623" w:themeColor="accent6" w:themeShade="80"/>
+          <w:sz w:val="18"/>
+          <w:szCs w:val="18"/>
+          <w:bdr w:val="none" w:sz="0" w:space="0" w:color="auto" w:frame="1"/>
+        </w:rPr>
         <w:t>5 kernels</w:t>
       </w:r>
     </w:p>
@@ -108,7 +430,27 @@
           <w:sz w:val="21"/>
           <w:szCs w:val="21"/>
         </w:rPr>
-        <w:t>Nutrition is the science that interprets the interaction of nutrients and other substances in food in relation to maintenance, growth, reproduction, health and disease of an organism. In this tag you'll find the most nutritious datasets and kernels</w:t>
+        <w:t xml:space="preserve">Nutrition is the science that interprets the interaction of nutrients and other substances in food in relation to maintenance, growth, reproduction, health and disease of an organism. In this tag </w:t>
+      </w:r>
+      <w:proofErr w:type="gramStart"/>
+      <w:r>
+        <w:rPr>
+          <w:rFonts w:ascii="inherit" w:eastAsia="Times New Roman" w:hAnsi="inherit" w:cs="Arial"/>
+          <w:color w:val="000000"/>
+          <w:sz w:val="21"/>
+          <w:szCs w:val="21"/>
+        </w:rPr>
+        <w:t>you'll</w:t>
+      </w:r>
+      <w:proofErr w:type="gramEnd"/>
+      <w:r>
+        <w:rPr>
+          <w:rFonts w:ascii="inherit" w:eastAsia="Times New Roman" w:hAnsi="inherit" w:cs="Arial"/>
+          <w:color w:val="000000"/>
+          <w:sz w:val="21"/>
+          <w:szCs w:val="21"/>
+        </w:rPr>
+        <w:t xml:space="preserve"> find the most nutritious datasets and kernels</w:t>
       </w:r>
       <w:r>
         <w:rPr>
@@ -143,7 +485,7 @@
           <w:szCs w:val="21"/>
         </w:rPr>
       </w:pPr>
-      <w:hyperlink r:id="rId5" w:history="1">
+      <w:hyperlink r:id="rId8" w:history="1">
         <w:r>
           <w:rPr>
             <w:rFonts w:ascii="inherit" w:eastAsia="Times New Roman" w:hAnsi="inherit" w:cs="Arial"/>
@@ -158,7 +500,7 @@
               <wp:extent cx="951230" cy="951230"/>
               <wp:effectExtent l="0" t="0" r="1270" b="1270"/>
               <wp:docPr id="1" name="Picture 1">
-                <a:hlinkClick xmlns:a="http://schemas.openxmlformats.org/drawingml/2006/main" r:id="rId5"/>
+                <a:hlinkClick xmlns:a="http://schemas.openxmlformats.org/drawingml/2006/main" r:id="rId8"/>
               </wp:docPr>
               <wp:cNvGraphicFramePr>
                 <a:graphicFrameLocks xmlns:a="http://schemas.openxmlformats.org/drawingml/2006/main" noChangeAspect="1"/>
@@ -168,14 +510,14 @@
                   <pic:pic xmlns:pic="http://schemas.openxmlformats.org/drawingml/2006/picture">
                     <pic:nvPicPr>
                       <pic:cNvPr id="0" name="Picture 1">
-                        <a:hlinkClick r:id="rId5"/>
+                        <a:hlinkClick r:id="rId8"/>
                       </pic:cNvPr>
                       <pic:cNvPicPr>
                         <a:picLocks noChangeAspect="1" noChangeArrowheads="1"/>
                       </pic:cNvPicPr>
                     </pic:nvPicPr>
                     <pic:blipFill>
-                      <a:blip r:embed="rId6">
+                      <a:blip r:embed="rId9">
                         <a:extLst>
                           <a:ext uri="{28A0092B-C50C-407E-A947-70E740481C1C}">
                             <a14:useLocalDpi xmlns:a14="http://schemas.microsoft.com/office/drawing/2010/main" val="0"/>
@@ -230,7 +572,7 @@
           <w:szCs w:val="27"/>
         </w:rPr>
       </w:pPr>
-      <w:hyperlink r:id="rId7" w:tooltip="Data" w:history="1">
+      <w:hyperlink r:id="rId10" w:tooltip="Data" w:history="1">
         <w:r>
           <w:rPr>
             <w:rFonts w:ascii="inherit" w:eastAsia="Times New Roman" w:hAnsi="inherit" w:cs="Arial"/>
@@ -251,7 +593,7 @@
         </w:rPr>
         <w:tab/>
       </w:r>
-      <w:hyperlink r:id="rId8" w:tooltip="Tasks" w:history="1">
+      <w:hyperlink r:id="rId11" w:tooltip="Tasks" w:history="1">
         <w:r>
           <w:rPr>
             <w:rFonts w:ascii="inherit" w:eastAsia="Times New Roman" w:hAnsi="inherit" w:cs="Arial"/>
@@ -272,7 +614,7 @@
         </w:rPr>
         <w:t xml:space="preserve"> </w:t>
       </w:r>
-      <w:hyperlink r:id="rId9" w:tooltip="Kernels" w:history="1">
+      <w:hyperlink r:id="rId12" w:tooltip="Kernels" w:history="1">
         <w:r>
           <w:rPr>
             <w:rFonts w:ascii="inherit" w:eastAsia="Times New Roman" w:hAnsi="inherit" w:cs="Arial"/>
@@ -293,7 +635,7 @@
         </w:rPr>
         <w:tab/>
       </w:r>
-      <w:hyperlink r:id="rId10" w:tooltip="Discussion" w:history="1">
+      <w:hyperlink r:id="rId13" w:tooltip="Discussion" w:history="1">
         <w:r>
           <w:rPr>
             <w:rFonts w:ascii="inherit" w:eastAsia="Times New Roman" w:hAnsi="inherit" w:cs="Arial"/>
@@ -314,7 +656,7 @@
         </w:rPr>
         <w:tab/>
       </w:r>
-      <w:hyperlink r:id="rId11" w:tooltip="Activity" w:history="1">
+      <w:hyperlink r:id="rId14" w:tooltip="Activity" w:history="1">
         <w:r>
           <w:rPr>
             <w:rFonts w:ascii="inherit" w:eastAsia="Times New Roman" w:hAnsi="inherit" w:cs="Arial"/>
@@ -335,7 +677,7 @@
         </w:rPr>
         <w:t xml:space="preserve"> </w:t>
       </w:r>
-      <w:hyperlink r:id="rId12" w:tooltip="Metadata" w:history="1">
+      <w:hyperlink r:id="rId15" w:tooltip="Metadata" w:history="1">
         <w:r>
           <w:rPr>
             <w:rFonts w:ascii="inherit" w:eastAsia="Times New Roman" w:hAnsi="inherit" w:cs="Arial"/>
@@ -466,7 +808,7 @@
           <w:szCs w:val="21"/>
         </w:rPr>
       </w:pPr>
-      <w:hyperlink r:id="rId13" w:tgtFrame="_blank" w:history="1">
+      <w:hyperlink r:id="rId16" w:tgtFrame="_blank" w:history="1">
         <w:r>
           <w:rPr>
             <w:rFonts w:ascii="inherit" w:eastAsia="Times New Roman" w:hAnsi="inherit" w:cs="Arial"/>
@@ -515,7 +857,7 @@
         </w:rPr>
         <w:tab/>
       </w:r>
-      <w:hyperlink r:id="rId14" w:history="1">
+      <w:hyperlink r:id="rId17" w:history="1">
         <w:r>
           <w:rPr>
             <w:rFonts w:ascii="Arial" w:eastAsia="Times New Roman" w:hAnsi="Arial" w:cs="Arial"/>
@@ -538,7 +880,7 @@
         </w:rPr>
         <w:tab/>
       </w:r>
-      <w:hyperlink r:id="rId15" w:history="1">
+      <w:hyperlink r:id="rId18" w:history="1">
         <w:r>
           <w:rPr>
             <w:rFonts w:ascii="Arial" w:eastAsia="Times New Roman" w:hAnsi="Arial" w:cs="Arial"/>
@@ -572,7 +914,7 @@
         </w:rPr>
         <w:tab/>
       </w:r>
-      <w:hyperlink r:id="rId16" w:history="1">
+      <w:hyperlink r:id="rId19" w:history="1">
         <w:r>
           <w:rPr>
             <w:rFonts w:ascii="Arial" w:eastAsia="Times New Roman" w:hAnsi="Arial" w:cs="Arial"/>
@@ -595,7 +937,7 @@
         </w:rPr>
         <w:tab/>
       </w:r>
-      <w:hyperlink r:id="rId17" w:history="1">
+      <w:hyperlink r:id="rId20" w:history="1">
         <w:r>
           <w:rPr>
             <w:rFonts w:ascii="Arial" w:eastAsia="Times New Roman" w:hAnsi="Arial" w:cs="Arial"/>
@@ -629,7 +971,7 @@
         </w:rPr>
         <w:tab/>
       </w:r>
-      <w:hyperlink r:id="rId18" w:history="1">
+      <w:hyperlink r:id="rId21" w:history="1">
         <w:r>
           <w:rPr>
             <w:rFonts w:ascii="Arial" w:eastAsia="Times New Roman" w:hAnsi="Arial" w:cs="Arial"/>
@@ -657,31 +999,24 @@
       <w:r>
         <w:rPr>
           <w:rFonts w:ascii="Arial" w:eastAsia="Times New Roman" w:hAnsi="Arial" w:cs="Arial"/>
-          <w:color w:val="000000"/>
-          <w:sz w:val="21"/>
-          <w:szCs w:val="21"/>
-        </w:rPr>
-        <w:t>Description</w:t>
-      </w:r>
-      <w:r>
-        <w:rPr>
-          <w:rFonts w:ascii="Arial" w:eastAsia="Times New Roman" w:hAnsi="Arial" w:cs="Arial"/>
-          <w:color w:val="000000"/>
-          <w:sz w:val="21"/>
-          <w:szCs w:val="21"/>
-        </w:rPr>
-        <w:tab/>
-      </w:r>
-      <w:r>
-        <w:rPr>
-          <w:rFonts w:ascii="Arial" w:eastAsia="Times New Roman" w:hAnsi="Arial" w:cs="Arial"/>
-          <w:b/>
-          <w:bCs/>
-          <w:color w:val="000000"/>
-          <w:sz w:val="27"/>
-          <w:szCs w:val="27"/>
-        </w:rPr>
-        <w:t>Context</w:t>
+          <w:b/>
+          <w:bCs/>
+          <w:color w:val="000000"/>
+          <w:sz w:val="28"/>
+          <w:szCs w:val="28"/>
+        </w:rPr>
+        <w:t>Descripti</w:t>
+      </w:r>
+      <w:r>
+        <w:rPr>
+          <w:rFonts w:ascii="Arial" w:eastAsia="Times New Roman" w:hAnsi="Arial" w:cs="Arial"/>
+          <w:b/>
+          <w:bCs/>
+          <w:color w:val="000000"/>
+          <w:sz w:val="28"/>
+          <w:szCs w:val="28"/>
+        </w:rPr>
+        <w:t>on</w:t>
       </w:r>
     </w:p>
     <w:p>
@@ -720,35 +1055,18 @@
           <w:color w:val="000000"/>
           <w:sz w:val="21"/>
           <w:szCs w:val="21"/>
-        </w:rPr>
-        <w:t>There are 4 broad types of malnutrition: wasting, stunting, underweight and overweight.</w:t>
-      </w:r>
-    </w:p>
-    <w:p>
-      <w:pPr>
-        <w:shd w:val="clear" w:color="auto" w:fill="FFFFFF"/>
-        <w:spacing w:before="360" w:after="240" w:line="330" w:lineRule="atLeast"/>
-        <w:textAlignment w:val="baseline"/>
-        <w:outlineLvl w:val="2"/>
-        <w:rPr>
-          <w:rFonts w:ascii="Arial" w:eastAsia="Times New Roman" w:hAnsi="Arial" w:cs="Arial"/>
-          <w:b/>
-          <w:bCs/>
-          <w:color w:val="000000"/>
-          <w:sz w:val="27"/>
-          <w:szCs w:val="27"/>
-        </w:rPr>
-      </w:pPr>
-      <w:r>
-        <w:rPr>
-          <w:rFonts w:ascii="Arial" w:eastAsia="Times New Roman" w:hAnsi="Arial" w:cs="Arial"/>
-          <w:b/>
-          <w:bCs/>
-          <w:color w:val="000000"/>
-          <w:sz w:val="27"/>
-          <w:szCs w:val="27"/>
-        </w:rPr>
-        <w:t>Content</w:t>
+          <w:u w:val="single"/>
+        </w:rPr>
+        <w:t>There are 4 broad types of malnutrition: wasting, stunting, underweight and overweight</w:t>
+      </w:r>
+      <w:r>
+        <w:rPr>
+          <w:rFonts w:ascii="Arial" w:eastAsia="Times New Roman" w:hAnsi="Arial" w:cs="Arial"/>
+          <w:color w:val="000000"/>
+          <w:sz w:val="21"/>
+          <w:szCs w:val="21"/>
+        </w:rPr>
+        <w:t>.</w:t>
       </w:r>
     </w:p>
     <w:p>
@@ -771,21 +1089,51 @@
       <w:r>
         <w:rPr>
           <w:rFonts w:ascii="Arial" w:eastAsia="Times New Roman" w:hAnsi="Arial" w:cs="Arial"/>
-          <w:color w:val="000000"/>
-          <w:sz w:val="21"/>
-          <w:szCs w:val="21"/>
-        </w:rPr>
-        <w:t>Severe Wasting - % of children aged 0–59 months who are below minus three standard deviations from median weight-for-height</w:t>
-      </w:r>
-      <w:r>
-        <w:rPr>
-          <w:rFonts w:ascii="Arial" w:eastAsia="Times New Roman" w:hAnsi="Arial" w:cs="Arial"/>
-          <w:color w:val="000000"/>
-          <w:sz w:val="21"/>
-          <w:szCs w:val="21"/>
-        </w:rPr>
-        <w:br/>
-        <w:t>Wasting – Moderate and severe: % of children aged 0–59 months who are below minus two standard deviations from median weight-for-height</w:t>
+          <w:b/>
+          <w:bCs/>
+          <w:color w:val="000000"/>
+          <w:sz w:val="21"/>
+          <w:szCs w:val="21"/>
+        </w:rPr>
+        <w:t>Wasting</w:t>
+      </w:r>
+      <w:r>
+        <w:rPr>
+          <w:rFonts w:ascii="Arial" w:eastAsia="Times New Roman" w:hAnsi="Arial" w:cs="Arial"/>
+          <w:color w:val="000000"/>
+          <w:sz w:val="21"/>
+          <w:szCs w:val="21"/>
+        </w:rPr>
+        <w:t xml:space="preserve"> – Moderate and severe: % of children aged 0–59 months who are below minus two standard deviations from median weight-for-height</w:t>
+      </w:r>
+      <w:r>
+        <w:rPr>
+          <w:rFonts w:ascii="Arial" w:eastAsia="Times New Roman" w:hAnsi="Arial" w:cs="Arial"/>
+          <w:color w:val="000000"/>
+          <w:sz w:val="21"/>
+          <w:szCs w:val="21"/>
+        </w:rPr>
+        <w:t xml:space="preserve">. </w:t>
+      </w:r>
+      <w:r>
+        <w:rPr>
+          <w:rFonts w:ascii="Arial" w:eastAsia="Times New Roman" w:hAnsi="Arial" w:cs="Arial"/>
+          <w:b/>
+          <w:bCs/>
+          <w:color w:val="000000"/>
+          <w:sz w:val="20"/>
+          <w:szCs w:val="20"/>
+        </w:rPr>
+        <w:t>Severe Wasting</w:t>
+      </w:r>
+      <w:r>
+        <w:rPr>
+          <w:rFonts w:ascii="Arial" w:eastAsia="Times New Roman" w:hAnsi="Arial" w:cs="Arial"/>
+          <w:color w:val="000000"/>
+          <w:sz w:val="21"/>
+          <w:szCs w:val="21"/>
+        </w:rPr>
+        <w:t xml:space="preserve"> - % of children aged 0–59 months who are below minus three standard deviations from median weight-for-height</w:t>
       </w:r>
     </w:p>
     <w:p>
@@ -808,11 +1156,22 @@
       <w:r>
         <w:rPr>
           <w:rFonts w:ascii="Arial" w:eastAsia="Times New Roman" w:hAnsi="Arial" w:cs="Arial"/>
-          <w:color w:val="000000"/>
-          <w:sz w:val="21"/>
-          <w:szCs w:val="21"/>
-        </w:rPr>
-        <w:t>Overweight – Moderate and severe: % aged 0-59 months who are above two standard deviations from median weight-for-height</w:t>
+          <w:b/>
+          <w:bCs/>
+          <w:color w:val="000000"/>
+          <w:sz w:val="21"/>
+          <w:szCs w:val="21"/>
+        </w:rPr>
+        <w:t>Stunting</w:t>
+      </w:r>
+      <w:r>
+        <w:rPr>
+          <w:rFonts w:ascii="Arial" w:eastAsia="Times New Roman" w:hAnsi="Arial" w:cs="Arial"/>
+          <w:color w:val="000000"/>
+          <w:sz w:val="21"/>
+          <w:szCs w:val="21"/>
+        </w:rPr>
+        <w:t xml:space="preserve"> – Moderate and severe: % of children aged 0–59 months who are below minus two standard deviations from median height-for-age</w:t>
       </w:r>
     </w:p>
     <w:p>
@@ -835,11 +1194,22 @@
       <w:r>
         <w:rPr>
           <w:rFonts w:ascii="Arial" w:eastAsia="Times New Roman" w:hAnsi="Arial" w:cs="Arial"/>
-          <w:color w:val="000000"/>
-          <w:sz w:val="21"/>
-          <w:szCs w:val="21"/>
-        </w:rPr>
-        <w:t>Stunting – Moderate and severe: % of children aged 0–59 months who are below minus two standard deviations from median height-for-age</w:t>
+          <w:b/>
+          <w:bCs/>
+          <w:color w:val="000000"/>
+          <w:sz w:val="21"/>
+          <w:szCs w:val="21"/>
+        </w:rPr>
+        <w:t>Underweight</w:t>
+      </w:r>
+      <w:r>
+        <w:rPr>
+          <w:rFonts w:ascii="Arial" w:eastAsia="Times New Roman" w:hAnsi="Arial" w:cs="Arial"/>
+          <w:color w:val="000000"/>
+          <w:sz w:val="21"/>
+          <w:szCs w:val="21"/>
+        </w:rPr>
+        <w:t xml:space="preserve"> – Moderate and severe: % of children aged 0–59 months who are below minus two standard deviations from median weight-for-age</w:t>
       </w:r>
     </w:p>
     <w:p>
@@ -862,11 +1232,22 @@
       <w:r>
         <w:rPr>
           <w:rFonts w:ascii="Arial" w:eastAsia="Times New Roman" w:hAnsi="Arial" w:cs="Arial"/>
-          <w:color w:val="000000"/>
-          <w:sz w:val="21"/>
-          <w:szCs w:val="21"/>
-        </w:rPr>
-        <w:t>Underweight – Moderate and severe: % of children aged 0–59 months who are below minus two standard deviations from median weight-for-age</w:t>
+          <w:b/>
+          <w:bCs/>
+          <w:color w:val="000000"/>
+          <w:sz w:val="21"/>
+          <w:szCs w:val="21"/>
+        </w:rPr>
+        <w:t>Overweight</w:t>
+      </w:r>
+      <w:r>
+        <w:rPr>
+          <w:rFonts w:ascii="Arial" w:eastAsia="Times New Roman" w:hAnsi="Arial" w:cs="Arial"/>
+          <w:color w:val="000000"/>
+          <w:sz w:val="21"/>
+          <w:szCs w:val="21"/>
+        </w:rPr>
+        <w:t xml:space="preserve"> – Moderate and severe: % aged 0-59 months who are above two standard deviations from median weight-for-height</w:t>
       </w:r>
     </w:p>
     <w:p>
@@ -880,19 +1261,36 @@
           <w:b/>
           <w:bCs/>
           <w:color w:val="000000"/>
-          <w:sz w:val="27"/>
-          <w:szCs w:val="27"/>
-        </w:rPr>
-      </w:pPr>
-      <w:r>
-        <w:rPr>
-          <w:rFonts w:ascii="Arial" w:eastAsia="Times New Roman" w:hAnsi="Arial" w:cs="Arial"/>
-          <w:b/>
-          <w:bCs/>
-          <w:color w:val="000000"/>
-          <w:sz w:val="27"/>
-          <w:szCs w:val="27"/>
-        </w:rPr>
+          <w:sz w:val="28"/>
+          <w:szCs w:val="28"/>
+        </w:rPr>
+      </w:pPr>
+    </w:p>
+    <w:p>
+      <w:pPr>
+        <w:shd w:val="clear" w:color="auto" w:fill="FFFFFF"/>
+        <w:spacing w:before="360" w:after="240" w:line="330" w:lineRule="atLeast"/>
+        <w:textAlignment w:val="baseline"/>
+        <w:outlineLvl w:val="2"/>
+        <w:rPr>
+          <w:rFonts w:ascii="Arial" w:eastAsia="Times New Roman" w:hAnsi="Arial" w:cs="Arial"/>
+          <w:b/>
+          <w:bCs/>
+          <w:color w:val="000000"/>
+          <w:sz w:val="28"/>
+          <w:szCs w:val="28"/>
+        </w:rPr>
+      </w:pPr>
+      <w:r>
+        <w:rPr>
+          <w:rFonts w:ascii="Arial" w:eastAsia="Times New Roman" w:hAnsi="Arial" w:cs="Arial"/>
+          <w:b/>
+          <w:bCs/>
+          <w:color w:val="000000"/>
+          <w:sz w:val="28"/>
+          <w:szCs w:val="28"/>
+        </w:rPr>
+        <w:lastRenderedPageBreak/>
         <w:t>Inspiration</w:t>
       </w:r>
     </w:p>
@@ -947,7 +1345,6 @@
           <w:sz w:val="21"/>
           <w:szCs w:val="21"/>
         </w:rPr>
-        <w:lastRenderedPageBreak/>
         <w:t>Which countries bear the greatest share of all forms of malnutrition?</w:t>
       </w:r>
     </w:p>
@@ -999,7 +1396,7 @@
         </w:rPr>
         <w:t>Data Visualization on Tableau: </w:t>
       </w:r>
-      <w:hyperlink r:id="rId19" w:anchor="!/vizhome/MalnutritionAnalysis/MalnutritionAnalysis" w:tgtFrame="_blank" w:history="1">
+      <w:hyperlink r:id="rId22" w:anchor="!/vizhome/MalnutritionAnalysis/MalnutritionAnalysis" w:tgtFrame="_blank" w:history="1">
         <w:r>
           <w:rPr>
             <w:rFonts w:ascii="Arial" w:eastAsia="Times New Roman" w:hAnsi="Arial" w:cs="Arial"/>
@@ -1187,598 +1584,359 @@
       </w:r>
     </w:p>
     <w:p>
-      <w:r>
-        <w:rPr>
-          <w:noProof/>
-        </w:rPr>
-        <w:drawing>
-          <wp:inline distT="0" distB="0" distL="0" distR="0" wp14:anchorId="65D7978D" wp14:editId="37601E0F">
-            <wp:extent cx="2911450" cy="5662848"/>
-            <wp:effectExtent l="0" t="0" r="3810" b="0"/>
-            <wp:docPr id="2" name="Picture 2"/>
-            <wp:cNvGraphicFramePr>
-              <a:graphicFrameLocks xmlns:a="http://schemas.openxmlformats.org/drawingml/2006/main" noChangeAspect="1"/>
-            </wp:cNvGraphicFramePr>
-            <a:graphic xmlns:a="http://schemas.openxmlformats.org/drawingml/2006/main">
-              <a:graphicData uri="http://schemas.openxmlformats.org/drawingml/2006/picture">
-                <pic:pic xmlns:pic="http://schemas.openxmlformats.org/drawingml/2006/picture">
-                  <pic:nvPicPr>
-                    <pic:cNvPr id="1" name=""/>
-                    <pic:cNvPicPr/>
-                  </pic:nvPicPr>
-                  <pic:blipFill>
-                    <a:blip r:embed="rId20"/>
-                    <a:stretch>
-                      <a:fillRect/>
-                    </a:stretch>
-                  </pic:blipFill>
-                  <pic:spPr>
-                    <a:xfrm>
-                      <a:off x="0" y="0"/>
-                      <a:ext cx="2982161" cy="5800382"/>
-                    </a:xfrm>
-                    <a:prstGeom prst="rect">
-                      <a:avLst/>
-                    </a:prstGeom>
-                  </pic:spPr>
-                </pic:pic>
-              </a:graphicData>
-            </a:graphic>
-          </wp:inline>
-        </w:drawing>
-      </w:r>
-    </w:p>
-    <w:p>
-      <w:pPr>
-        <w:rPr>
-          <w:sz w:val="16"/>
-          <w:szCs w:val="16"/>
-        </w:rPr>
-      </w:pPr>
-      <w:r>
-        <w:rPr>
-          <w:sz w:val="16"/>
-          <w:szCs w:val="16"/>
-        </w:rPr>
-        <w:lastRenderedPageBreak/>
-        <w:t>CREATE TABLE "malnutrition_estimates" (</w:t>
-      </w:r>
-    </w:p>
-    <w:p>
-      <w:pPr>
-        <w:rPr>
-          <w:sz w:val="16"/>
-          <w:szCs w:val="16"/>
-        </w:rPr>
-      </w:pPr>
-      <w:r>
-        <w:rPr>
-          <w:sz w:val="16"/>
-          <w:szCs w:val="16"/>
-        </w:rPr>
-        <w:t xml:space="preserve">    "Sequence_ID" INTEGER  NOT NULL,</w:t>
-      </w:r>
-    </w:p>
-    <w:p>
-      <w:pPr>
-        <w:rPr>
-          <w:sz w:val="16"/>
-          <w:szCs w:val="16"/>
-        </w:rPr>
-      </w:pPr>
-      <w:r>
-        <w:rPr>
-          <w:sz w:val="16"/>
-          <w:szCs w:val="16"/>
-        </w:rPr>
-        <w:t xml:space="preserve">    "ISO" VARCHAR  NOT NULL,</w:t>
-      </w:r>
-    </w:p>
-    <w:p>
-      <w:pPr>
-        <w:rPr>
-          <w:sz w:val="16"/>
-          <w:szCs w:val="16"/>
-        </w:rPr>
-      </w:pPr>
-      <w:r>
-        <w:rPr>
-          <w:sz w:val="16"/>
-          <w:szCs w:val="16"/>
-        </w:rPr>
-        <w:t xml:space="preserve">    "Country" VARCHAR  NOT NULL,</w:t>
-      </w:r>
-    </w:p>
-    <w:p>
-      <w:pPr>
-        <w:rPr>
-          <w:sz w:val="16"/>
-          <w:szCs w:val="16"/>
-        </w:rPr>
-      </w:pPr>
-      <w:r>
-        <w:rPr>
-          <w:sz w:val="16"/>
-          <w:szCs w:val="16"/>
-        </w:rPr>
-        <w:t xml:space="preserve">    "Year" INTEGER  NOT NULL,</w:t>
-      </w:r>
-    </w:p>
-    <w:p>
-      <w:pPr>
-        <w:rPr>
-          <w:sz w:val="16"/>
-          <w:szCs w:val="16"/>
-        </w:rPr>
-      </w:pPr>
-      <w:r>
-        <w:rPr>
-          <w:sz w:val="16"/>
-          <w:szCs w:val="16"/>
-        </w:rPr>
-        <w:t xml:space="preserve">    "Least_Developed_Countries" VARCHAR  NOT NULL,</w:t>
-      </w:r>
-    </w:p>
-    <w:p>
-      <w:pPr>
-        <w:rPr>
-          <w:sz w:val="16"/>
-          <w:szCs w:val="16"/>
-        </w:rPr>
-      </w:pPr>
-      <w:r>
-        <w:rPr>
-          <w:sz w:val="16"/>
-          <w:szCs w:val="16"/>
-        </w:rPr>
-        <w:t xml:space="preserve">    "Low_Income_Food_Deficient" VARCHAR  NOT NULL,</w:t>
-      </w:r>
-    </w:p>
-    <w:p>
-      <w:pPr>
-        <w:rPr>
-          <w:sz w:val="16"/>
-          <w:szCs w:val="16"/>
-        </w:rPr>
-      </w:pPr>
-      <w:r>
-        <w:rPr>
-          <w:sz w:val="16"/>
-          <w:szCs w:val="16"/>
-        </w:rPr>
-        <w:t xml:space="preserve">    "Survey_Sample" VARCHAR,</w:t>
-      </w:r>
-    </w:p>
-    <w:p>
-      <w:pPr>
-        <w:rPr>
-          <w:sz w:val="16"/>
-          <w:szCs w:val="16"/>
-        </w:rPr>
-      </w:pPr>
-      <w:r>
-        <w:rPr>
-          <w:sz w:val="16"/>
-          <w:szCs w:val="16"/>
-        </w:rPr>
-        <w:t xml:space="preserve">    "Severe_Wasting" DECIMAL (3, 1),</w:t>
-      </w:r>
-    </w:p>
-    <w:p>
-      <w:pPr>
-        <w:rPr>
-          <w:sz w:val="16"/>
-          <w:szCs w:val="16"/>
-        </w:rPr>
-      </w:pPr>
-      <w:r>
-        <w:rPr>
-          <w:sz w:val="16"/>
-          <w:szCs w:val="16"/>
-        </w:rPr>
-        <w:tab/>
-        <w:t>"Wasting" DECIMAL (3, 1),</w:t>
-      </w:r>
-    </w:p>
-    <w:p>
-      <w:pPr>
-        <w:rPr>
-          <w:sz w:val="16"/>
-          <w:szCs w:val="16"/>
-        </w:rPr>
-      </w:pPr>
-      <w:r>
-        <w:rPr>
-          <w:sz w:val="16"/>
-          <w:szCs w:val="16"/>
-        </w:rPr>
-        <w:tab/>
-        <w:t>"Overweight" DECIMAL (3, 1),</w:t>
-      </w:r>
-    </w:p>
-    <w:p>
-      <w:pPr>
-        <w:rPr>
-          <w:sz w:val="16"/>
-          <w:szCs w:val="16"/>
-        </w:rPr>
-      </w:pPr>
-      <w:r>
-        <w:rPr>
-          <w:sz w:val="16"/>
-          <w:szCs w:val="16"/>
-        </w:rPr>
-        <w:tab/>
-        <w:t>"Stunting" DECIMAL (3, 1),</w:t>
-      </w:r>
-    </w:p>
-    <w:p>
-      <w:pPr>
-        <w:rPr>
-          <w:sz w:val="16"/>
-          <w:szCs w:val="16"/>
-        </w:rPr>
-      </w:pPr>
-      <w:r>
-        <w:rPr>
-          <w:sz w:val="16"/>
-          <w:szCs w:val="16"/>
-        </w:rPr>
-        <w:tab/>
-        <w:t>"Underweight" DECIMAL (3, 1),</w:t>
-      </w:r>
-    </w:p>
-    <w:p>
-      <w:pPr>
-        <w:rPr>
-          <w:sz w:val="16"/>
-          <w:szCs w:val="16"/>
-        </w:rPr>
-      </w:pPr>
-      <w:r>
-        <w:rPr>
-          <w:sz w:val="16"/>
-          <w:szCs w:val="16"/>
-        </w:rPr>
-        <w:tab/>
-        <w:t>"Report_Author" VARCHAR  NOT NULL,</w:t>
-      </w:r>
-    </w:p>
-    <w:p>
-      <w:pPr>
-        <w:rPr>
-          <w:sz w:val="16"/>
-          <w:szCs w:val="16"/>
-        </w:rPr>
-      </w:pPr>
-      <w:r>
-        <w:rPr>
-          <w:sz w:val="16"/>
-          <w:szCs w:val="16"/>
-        </w:rPr>
-        <w:tab/>
-        <w:t>"Population_U5" DECIMAL (10, 3) NOT NULL,</w:t>
-      </w:r>
-    </w:p>
-    <w:p>
-      <w:pPr>
-        <w:rPr>
-          <w:sz w:val="16"/>
-          <w:szCs w:val="16"/>
-        </w:rPr>
-      </w:pPr>
-      <w:r>
-        <w:rPr>
-          <w:sz w:val="16"/>
-          <w:szCs w:val="16"/>
-        </w:rPr>
-        <w:tab/>
-        <w:t>"Developing_Country_Flag" INTEGER NOT NULL,</w:t>
-      </w:r>
-    </w:p>
-    <w:p>
-      <w:pPr>
-        <w:rPr>
-          <w:sz w:val="16"/>
-          <w:szCs w:val="16"/>
-        </w:rPr>
-      </w:pPr>
-      <w:r>
-        <w:rPr>
-          <w:sz w:val="16"/>
-          <w:szCs w:val="16"/>
-        </w:rPr>
-        <w:tab/>
-        <w:t>"Developing_Country_Type" VARCHAR NOT NULL,</w:t>
-      </w:r>
-    </w:p>
-    <w:p>
-      <w:pPr>
-        <w:rPr>
-          <w:sz w:val="16"/>
-          <w:szCs w:val="16"/>
-        </w:rPr>
-      </w:pPr>
-      <w:r>
-        <w:rPr>
-          <w:sz w:val="16"/>
-          <w:szCs w:val="16"/>
-        </w:rPr>
-        <w:tab/>
-        <w:t>"Developing_Country_Description" VARCHAR NOT NULL,</w:t>
-      </w:r>
-    </w:p>
-    <w:p>
-      <w:pPr>
-        <w:rPr>
-          <w:sz w:val="16"/>
-          <w:szCs w:val="16"/>
-        </w:rPr>
-      </w:pPr>
-      <w:r>
-        <w:rPr>
-          <w:sz w:val="16"/>
-          <w:szCs w:val="16"/>
-        </w:rPr>
-        <w:tab/>
-        <w:t>"Income_Classification_ID" INTEGER NOT NULL,</w:t>
-      </w:r>
-    </w:p>
-    <w:p>
-      <w:pPr>
-        <w:rPr>
-          <w:sz w:val="16"/>
-          <w:szCs w:val="16"/>
-        </w:rPr>
-      </w:pPr>
-      <w:r>
-        <w:rPr>
-          <w:sz w:val="16"/>
-          <w:szCs w:val="16"/>
-        </w:rPr>
-        <w:tab/>
-        <w:t>"Income_Classification_Description" VARCHAR  NOT NULL,</w:t>
-      </w:r>
-    </w:p>
-    <w:p>
-      <w:pPr>
-        <w:rPr>
-          <w:sz w:val="16"/>
-          <w:szCs w:val="16"/>
-        </w:rPr>
-      </w:pPr>
-      <w:r>
-        <w:rPr>
-          <w:sz w:val="16"/>
-          <w:szCs w:val="16"/>
-        </w:rPr>
-        <w:t xml:space="preserve">    CONSTRAINT "pk_malnutrition_estimates" PRIMARY KEY </w:t>
-      </w:r>
-    </w:p>
-    <w:p>
-      <w:pPr>
-        <w:rPr>
-          <w:sz w:val="16"/>
-          <w:szCs w:val="16"/>
-        </w:rPr>
-      </w:pPr>
-      <w:r>
-        <w:rPr>
-          <w:sz w:val="16"/>
-          <w:szCs w:val="16"/>
-        </w:rPr>
-        <w:tab/>
-        <w:t>("Sequence_ID","Country"));</w:t>
-      </w:r>
-    </w:p>
-    <w:p/>
-    <w:p>
-      <w:r>
-        <w:tab/>
-      </w:r>
-      <w:r>
-        <w:tab/>
-      </w:r>
-    </w:p>
-    <w:p>
-      <w:pPr>
-        <w:rPr>
-          <w:sz w:val="16"/>
-          <w:szCs w:val="16"/>
-        </w:rPr>
-      </w:pPr>
-      <w:r>
-        <w:rPr>
-          <w:sz w:val="16"/>
-          <w:szCs w:val="16"/>
-        </w:rPr>
-        <w:t>CREATE TABLE "malnutrition_averages" (</w:t>
-      </w:r>
-    </w:p>
-    <w:p>
-      <w:pPr>
-        <w:rPr>
-          <w:sz w:val="16"/>
-          <w:szCs w:val="16"/>
-        </w:rPr>
-      </w:pPr>
-      <w:r>
-        <w:rPr>
-          <w:sz w:val="16"/>
-          <w:szCs w:val="16"/>
-        </w:rPr>
-        <w:t xml:space="preserve">    "Country" VARCHAR  NOT NULL,</w:t>
-      </w:r>
-    </w:p>
-    <w:p>
-      <w:pPr>
-        <w:rPr>
-          <w:sz w:val="16"/>
-          <w:szCs w:val="16"/>
-        </w:rPr>
-      </w:pPr>
-      <w:r>
-        <w:rPr>
-          <w:sz w:val="16"/>
-          <w:szCs w:val="16"/>
-        </w:rPr>
-        <w:t xml:space="preserve">    "Income_Classification" INTEGER NOT NULL,</w:t>
-      </w:r>
-    </w:p>
-    <w:p>
-      <w:pPr>
-        <w:rPr>
-          <w:sz w:val="16"/>
-          <w:szCs w:val="16"/>
-        </w:rPr>
-      </w:pPr>
-      <w:r>
-        <w:rPr>
-          <w:sz w:val="16"/>
-          <w:szCs w:val="16"/>
-        </w:rPr>
-        <w:t xml:space="preserve">    "Severe_Wasting" DECIMAL (3, 1),</w:t>
-      </w:r>
-    </w:p>
-    <w:p>
-      <w:pPr>
-        <w:rPr>
-          <w:sz w:val="16"/>
-          <w:szCs w:val="16"/>
-        </w:rPr>
-      </w:pPr>
-      <w:r>
-        <w:rPr>
-          <w:sz w:val="16"/>
-          <w:szCs w:val="16"/>
-        </w:rPr>
-        <w:tab/>
-        <w:t>"Wasting" DECIMAL (3, 1),</w:t>
-      </w:r>
-    </w:p>
-    <w:p>
-      <w:pPr>
-        <w:rPr>
-          <w:sz w:val="16"/>
-          <w:szCs w:val="16"/>
-        </w:rPr>
-      </w:pPr>
-      <w:r>
-        <w:rPr>
-          <w:sz w:val="16"/>
-          <w:szCs w:val="16"/>
-        </w:rPr>
-        <w:tab/>
-        <w:t>"Overweight" DECIMAL (3, 1),</w:t>
-      </w:r>
-    </w:p>
-    <w:p>
-      <w:pPr>
-        <w:rPr>
-          <w:sz w:val="16"/>
-          <w:szCs w:val="16"/>
-        </w:rPr>
-      </w:pPr>
-      <w:r>
-        <w:rPr>
-          <w:sz w:val="16"/>
-          <w:szCs w:val="16"/>
-        </w:rPr>
-        <w:tab/>
-        <w:t>"Stunting" DECIMAL (3, 1),</w:t>
-      </w:r>
-    </w:p>
-    <w:p>
-      <w:pPr>
-        <w:rPr>
-          <w:sz w:val="16"/>
-          <w:szCs w:val="16"/>
-        </w:rPr>
-      </w:pPr>
-      <w:r>
-        <w:rPr>
-          <w:sz w:val="16"/>
-          <w:szCs w:val="16"/>
-        </w:rPr>
-        <w:tab/>
-        <w:t>"Underweight" DECIMAL (3, 1),</w:t>
-      </w:r>
-    </w:p>
-    <w:p>
-      <w:pPr>
-        <w:rPr>
-          <w:sz w:val="16"/>
-          <w:szCs w:val="16"/>
-        </w:rPr>
-      </w:pPr>
-      <w:r>
-        <w:rPr>
-          <w:sz w:val="16"/>
-          <w:szCs w:val="16"/>
-        </w:rPr>
-        <w:tab/>
-        <w:t>"Population_U5" DECIMAL (10, 3) NOT NULL,</w:t>
-      </w:r>
-    </w:p>
-    <w:p>
-      <w:pPr>
-        <w:rPr>
-          <w:sz w:val="16"/>
-          <w:szCs w:val="16"/>
-        </w:rPr>
-      </w:pPr>
-      <w:r>
-        <w:rPr>
-          <w:sz w:val="16"/>
-          <w:szCs w:val="16"/>
-        </w:rPr>
-        <w:t xml:space="preserve">    CONSTRAINT "pk_malnutrition_averages" PRIMARY KEY (</w:t>
-      </w:r>
-    </w:p>
-    <w:p>
-      <w:pPr>
-        <w:rPr>
-          <w:sz w:val="16"/>
-          <w:szCs w:val="16"/>
-        </w:rPr>
-      </w:pPr>
-      <w:r>
-        <w:rPr>
-          <w:sz w:val="16"/>
-          <w:szCs w:val="16"/>
-        </w:rPr>
-        <w:t xml:space="preserve">        "Country"));</w:t>
-      </w:r>
-    </w:p>
-    <w:p>
-      <w:pPr>
-        <w:rPr>
-          <w:b/>
-          <w:bCs/>
-        </w:rPr>
-      </w:pPr>
-      <w:r>
-        <w:rPr>
-          <w:b/>
-          <w:bCs/>
-        </w:rPr>
-        <w:lastRenderedPageBreak/>
-        <w:t>Zoom Meeting Link:</w:t>
-      </w:r>
-    </w:p>
-    <w:p>
-      <w:r>
-        <w:t>https://us04web.zoom.us/j/7625242922</w:t>
-      </w:r>
-    </w:p>
-    <w:p>
-      <w:r>
-        <w:t>Meeting ID: 762 524 2922</w:t>
-      </w:r>
-    </w:p>
-    <w:p>
-      <w:r>
-        <w:t>Password: 056350</w:t>
+      <w:pPr>
+        <w:pStyle w:val="sc-fzoyts"/>
+        <w:spacing w:before="0" w:beforeAutospacing="0" w:after="0" w:afterAutospacing="0" w:line="300" w:lineRule="atLeast"/>
+        <w:textAlignment w:val="baseline"/>
+        <w:rPr>
+          <w:rFonts w:ascii="inherit" w:hAnsi="inherit" w:cs="Arial"/>
+          <w:color w:val="595959" w:themeColor="text1" w:themeTint="A6"/>
+          <w:sz w:val="21"/>
+          <w:szCs w:val="21"/>
+        </w:rPr>
+      </w:pPr>
+    </w:p>
+    <w:p>
+      <w:pPr>
+        <w:pStyle w:val="sc-fzoyts"/>
+        <w:spacing w:before="0" w:beforeAutospacing="0" w:after="0" w:afterAutospacing="0" w:line="300" w:lineRule="atLeast"/>
+        <w:textAlignment w:val="baseline"/>
+        <w:rPr>
+          <w:rFonts w:ascii="inherit" w:hAnsi="inherit" w:cs="Arial"/>
+          <w:b/>
+          <w:bCs/>
+          <w:spacing w:val="4"/>
+          <w:sz w:val="40"/>
+          <w:szCs w:val="40"/>
+        </w:rPr>
+      </w:pPr>
+      <w:r>
+        <w:rPr>
+          <w:rFonts w:ascii="inherit" w:hAnsi="inherit" w:cs="Arial"/>
+          <w:b/>
+          <w:bCs/>
+          <w:sz w:val="40"/>
+          <w:szCs w:val="40"/>
+        </w:rPr>
+        <w:t>Further Insight int</w:t>
+      </w:r>
+      <w:r>
+        <w:rPr>
+          <w:rFonts w:ascii="inherit" w:hAnsi="inherit" w:cs="Arial"/>
+          <w:b/>
+          <w:bCs/>
+          <w:sz w:val="40"/>
+          <w:szCs w:val="40"/>
+        </w:rPr>
+        <w:t xml:space="preserve">o </w:t>
+      </w:r>
+      <w:r>
+        <w:rPr>
+          <w:rFonts w:ascii="inherit" w:hAnsi="inherit" w:cs="Arial"/>
+          <w:b/>
+          <w:bCs/>
+          <w:spacing w:val="4"/>
+          <w:sz w:val="40"/>
+          <w:szCs w:val="40"/>
+        </w:rPr>
+        <w:t>Malnutrition</w:t>
+      </w:r>
+    </w:p>
+    <w:p>
+      <w:pPr>
+        <w:pStyle w:val="sc-fzoyts"/>
+        <w:spacing w:before="0" w:beforeAutospacing="0" w:after="0" w:afterAutospacing="0" w:line="300" w:lineRule="atLeast"/>
+        <w:textAlignment w:val="baseline"/>
+        <w:rPr>
+          <w:rFonts w:ascii="inherit" w:hAnsi="inherit" w:cs="Arial"/>
+          <w:b/>
+          <w:bCs/>
+          <w:color w:val="595959" w:themeColor="text1" w:themeTint="A6"/>
+          <w:sz w:val="40"/>
+          <w:szCs w:val="40"/>
+        </w:rPr>
+      </w:pPr>
+    </w:p>
+    <w:p>
+      <w:pPr>
+        <w:textAlignment w:val="baseline"/>
+        <w:rPr>
+          <w:rFonts w:ascii="inherit" w:eastAsia="Times New Roman" w:hAnsi="inherit" w:cs="Arial"/>
+          <w:color w:val="FFFFFF"/>
+          <w:sz w:val="18"/>
+          <w:szCs w:val="18"/>
+          <w:bdr w:val="none" w:sz="0" w:space="0" w:color="auto" w:frame="1"/>
+        </w:rPr>
+      </w:pPr>
+      <w:r>
+        <w:rPr>
+          <w:rFonts w:ascii="open sans" w:eastAsia="Times New Roman" w:hAnsi="open sans" w:cs="Times New Roman"/>
+          <w:b/>
+          <w:bCs/>
+          <w:color w:val="222222"/>
+          <w:sz w:val="26"/>
+          <w:szCs w:val="26"/>
+        </w:rPr>
+        <w:t>There are broad sub-forms of undernutrition:</w:t>
+      </w:r>
+    </w:p>
+    <w:p>
+      <w:pPr>
+        <w:shd w:val="clear" w:color="auto" w:fill="FFFFFF"/>
+        <w:spacing w:after="450" w:line="240" w:lineRule="auto"/>
+        <w:textAlignment w:val="baseline"/>
+        <w:rPr>
+          <w:rFonts w:ascii="open sans" w:eastAsia="Times New Roman" w:hAnsi="open sans" w:cs="Times New Roman"/>
+          <w:color w:val="222222"/>
+          <w:sz w:val="20"/>
+          <w:szCs w:val="20"/>
+        </w:rPr>
+      </w:pPr>
+      <w:r>
+        <w:rPr>
+          <w:rFonts w:ascii="open sans" w:eastAsia="Times New Roman" w:hAnsi="open sans" w:cs="Times New Roman"/>
+          <w:color w:val="222222"/>
+          <w:sz w:val="20"/>
+          <w:szCs w:val="20"/>
+        </w:rPr>
+        <w:t>Undernutrition makes children much more vulnerable to disease and death.</w:t>
+      </w:r>
+    </w:p>
+    <w:p>
+      <w:pPr>
+        <w:shd w:val="clear" w:color="auto" w:fill="FFFFFF"/>
+        <w:spacing w:after="450" w:line="240" w:lineRule="auto"/>
+        <w:textAlignment w:val="baseline"/>
+        <w:rPr>
+          <w:rFonts w:ascii="open sans" w:eastAsia="Times New Roman" w:hAnsi="open sans" w:cs="Times New Roman"/>
+          <w:color w:val="222222"/>
+          <w:sz w:val="26"/>
+          <w:szCs w:val="26"/>
+        </w:rPr>
+      </w:pPr>
+      <w:r>
+        <w:rPr>
+          <w:rFonts w:ascii="open sans" w:eastAsia="Times New Roman" w:hAnsi="open sans" w:cs="Times New Roman"/>
+          <w:b/>
+          <w:bCs/>
+          <w:color w:val="222222"/>
+          <w:sz w:val="26"/>
+          <w:szCs w:val="26"/>
+        </w:rPr>
+        <w:t>Low weight-for-height is known as wasting</w:t>
+      </w:r>
+      <w:r>
+        <w:rPr>
+          <w:rFonts w:ascii="open sans" w:eastAsia="Times New Roman" w:hAnsi="open sans" w:cs="Times New Roman"/>
+          <w:color w:val="222222"/>
+          <w:sz w:val="26"/>
+          <w:szCs w:val="26"/>
+        </w:rPr>
+        <w:t xml:space="preserve">. </w:t>
+      </w:r>
+      <w:r>
+        <w:rPr>
+          <w:rFonts w:ascii="open sans" w:eastAsia="Times New Roman" w:hAnsi="open sans" w:cs="Times New Roman"/>
+          <w:color w:val="222222"/>
+        </w:rPr>
+        <w:t xml:space="preserve">It usually indicates recent and </w:t>
+      </w:r>
+      <w:r>
+        <w:rPr>
+          <w:rFonts w:ascii="open sans" w:eastAsia="Times New Roman" w:hAnsi="open sans" w:cs="Times New Roman"/>
+          <w:color w:val="222222"/>
+          <w:sz w:val="20"/>
+          <w:szCs w:val="20"/>
+        </w:rPr>
+        <w:t xml:space="preserve">severe weight </w:t>
+      </w:r>
+      <w:proofErr w:type="gramStart"/>
+      <w:r>
+        <w:rPr>
+          <w:rFonts w:ascii="open sans" w:eastAsia="Times New Roman" w:hAnsi="open sans" w:cs="Times New Roman"/>
+          <w:color w:val="222222"/>
+          <w:sz w:val="20"/>
+          <w:szCs w:val="20"/>
+        </w:rPr>
+        <w:t>loss, because</w:t>
+      </w:r>
+      <w:proofErr w:type="gramEnd"/>
+      <w:r>
+        <w:rPr>
+          <w:rFonts w:ascii="open sans" w:eastAsia="Times New Roman" w:hAnsi="open sans" w:cs="Times New Roman"/>
+          <w:color w:val="222222"/>
+          <w:sz w:val="20"/>
+          <w:szCs w:val="20"/>
+        </w:rPr>
+        <w:t xml:space="preserve"> a person has not had enough food to eat and/or they have had an infectious disease, such as diarrhea, which has caused them to lose weight. A young child who is moderately or severely wasted has an increased risk of death, but treatment is possible.</w:t>
+      </w:r>
+    </w:p>
+    <w:p>
+      <w:pPr>
+        <w:shd w:val="clear" w:color="auto" w:fill="FFFFFF"/>
+        <w:spacing w:after="450" w:line="240" w:lineRule="auto"/>
+        <w:textAlignment w:val="baseline"/>
+        <w:rPr>
+          <w:rFonts w:ascii="open sans" w:eastAsia="Times New Roman" w:hAnsi="open sans" w:cs="Times New Roman"/>
+          <w:color w:val="222222"/>
+          <w:sz w:val="26"/>
+          <w:szCs w:val="26"/>
+        </w:rPr>
+      </w:pPr>
+      <w:r>
+        <w:rPr>
+          <w:rFonts w:ascii="open sans" w:eastAsia="Times New Roman" w:hAnsi="open sans" w:cs="Times New Roman"/>
+          <w:b/>
+          <w:bCs/>
+          <w:color w:val="222222"/>
+          <w:sz w:val="26"/>
+          <w:szCs w:val="26"/>
+        </w:rPr>
+        <w:t>Low height-for-age is known as stunting</w:t>
+      </w:r>
+      <w:r>
+        <w:rPr>
+          <w:rFonts w:ascii="open sans" w:eastAsia="Times New Roman" w:hAnsi="open sans" w:cs="Times New Roman"/>
+          <w:color w:val="222222"/>
+          <w:sz w:val="26"/>
+          <w:szCs w:val="26"/>
+        </w:rPr>
+        <w:t xml:space="preserve">. </w:t>
+      </w:r>
+      <w:r>
+        <w:rPr>
+          <w:rFonts w:ascii="open sans" w:eastAsia="Times New Roman" w:hAnsi="open sans" w:cs="Times New Roman"/>
+          <w:color w:val="222222"/>
+        </w:rPr>
+        <w:t xml:space="preserve">It is the result of chronic or recurrent </w:t>
+      </w:r>
+      <w:r>
+        <w:rPr>
+          <w:rFonts w:ascii="open sans" w:eastAsia="Times New Roman" w:hAnsi="open sans" w:cs="Times New Roman"/>
+          <w:color w:val="222222"/>
+          <w:sz w:val="20"/>
+          <w:szCs w:val="20"/>
+        </w:rPr>
+        <w:t>undernutrition, usually associated with poor socioeconomic conditions, poor maternal health and nutrition, frequent illness, and/or inappropriate infant and young child feeding and care in early life. Stunting holds children back from reaching their physical and cognitive potential.</w:t>
+      </w:r>
+    </w:p>
+    <w:p>
+      <w:pPr>
+        <w:shd w:val="clear" w:color="auto" w:fill="FFFFFF"/>
+        <w:spacing w:after="450" w:line="240" w:lineRule="auto"/>
+        <w:textAlignment w:val="baseline"/>
+        <w:rPr>
+          <w:rFonts w:ascii="open sans" w:eastAsia="Times New Roman" w:hAnsi="open sans" w:cs="Times New Roman"/>
+          <w:color w:val="222222"/>
+          <w:sz w:val="26"/>
+          <w:szCs w:val="26"/>
+        </w:rPr>
+      </w:pPr>
+      <w:r>
+        <w:rPr>
+          <w:rFonts w:ascii="open sans" w:eastAsia="Times New Roman" w:hAnsi="open sans" w:cs="Times New Roman"/>
+          <w:b/>
+          <w:bCs/>
+          <w:color w:val="222222"/>
+          <w:sz w:val="26"/>
+          <w:szCs w:val="26"/>
+        </w:rPr>
+        <w:t>Children with low weight-for-age are known as underweight.</w:t>
+      </w:r>
+      <w:r>
+        <w:rPr>
+          <w:rFonts w:ascii="open sans" w:eastAsia="Times New Roman" w:hAnsi="open sans" w:cs="Times New Roman"/>
+          <w:color w:val="222222"/>
+          <w:sz w:val="26"/>
+          <w:szCs w:val="26"/>
+        </w:rPr>
+        <w:t xml:space="preserve"> A child who </w:t>
+      </w:r>
+      <w:r>
+        <w:rPr>
+          <w:rFonts w:ascii="open sans" w:eastAsia="Times New Roman" w:hAnsi="open sans" w:cs="Times New Roman"/>
+          <w:color w:val="222222"/>
+          <w:sz w:val="20"/>
+          <w:szCs w:val="20"/>
+        </w:rPr>
+        <w:t>is underweight may be stunted, wasted, or both.</w:t>
+      </w:r>
+    </w:p>
+    <w:p>
+      <w:pPr>
+        <w:shd w:val="clear" w:color="auto" w:fill="FFFFFF"/>
+        <w:spacing w:after="450" w:line="240" w:lineRule="auto"/>
+        <w:textAlignment w:val="baseline"/>
+        <w:rPr>
+          <w:rFonts w:ascii="open sans" w:eastAsia="Times New Roman" w:hAnsi="open sans" w:cs="Times New Roman"/>
+          <w:color w:val="222222"/>
+          <w:sz w:val="26"/>
+          <w:szCs w:val="26"/>
+        </w:rPr>
+      </w:pPr>
+      <w:r>
+        <w:rPr>
+          <w:rFonts w:ascii="open sans" w:eastAsia="Times New Roman" w:hAnsi="open sans" w:cs="Times New Roman"/>
+          <w:b/>
+          <w:bCs/>
+          <w:color w:val="222222"/>
+          <w:sz w:val="26"/>
+          <w:szCs w:val="26"/>
+        </w:rPr>
+        <w:t xml:space="preserve">Children with </w:t>
+      </w:r>
+      <w:r>
+        <w:rPr>
+          <w:rFonts w:ascii="open sans" w:eastAsia="Times New Roman" w:hAnsi="open sans" w:cs="Times New Roman"/>
+          <w:b/>
+          <w:bCs/>
+          <w:color w:val="222222"/>
+          <w:sz w:val="26"/>
+          <w:szCs w:val="26"/>
+        </w:rPr>
+        <w:t>high</w:t>
+      </w:r>
+      <w:r>
+        <w:rPr>
+          <w:rFonts w:ascii="open sans" w:eastAsia="Times New Roman" w:hAnsi="open sans" w:cs="Times New Roman"/>
+          <w:b/>
+          <w:bCs/>
+          <w:color w:val="222222"/>
+          <w:sz w:val="26"/>
+          <w:szCs w:val="26"/>
+        </w:rPr>
+        <w:t xml:space="preserve"> weight-for-age are known as </w:t>
+      </w:r>
+      <w:r>
+        <w:rPr>
+          <w:rFonts w:ascii="open sans" w:eastAsia="Times New Roman" w:hAnsi="open sans" w:cs="Times New Roman"/>
+          <w:b/>
+          <w:bCs/>
+          <w:color w:val="222222"/>
+          <w:sz w:val="26"/>
+          <w:szCs w:val="26"/>
+        </w:rPr>
+        <w:t>ov</w:t>
+      </w:r>
+      <w:r>
+        <w:rPr>
+          <w:rFonts w:ascii="open sans" w:eastAsia="Times New Roman" w:hAnsi="open sans" w:cs="Times New Roman"/>
+          <w:b/>
+          <w:bCs/>
+          <w:color w:val="222222"/>
+          <w:sz w:val="26"/>
+          <w:szCs w:val="26"/>
+        </w:rPr>
+        <w:t>erweight.</w:t>
+      </w:r>
+      <w:r>
+        <w:rPr>
+          <w:rFonts w:ascii="open sans" w:eastAsia="Times New Roman" w:hAnsi="open sans" w:cs="Times New Roman"/>
+          <w:color w:val="222222"/>
+          <w:sz w:val="26"/>
+          <w:szCs w:val="26"/>
+        </w:rPr>
+        <w:t xml:space="preserve"> </w:t>
       </w:r>
     </w:p>
     <w:sectPr>
@@ -1794,6 +1952,119 @@
 <file path=word/numbering.xml><?xml version="1.0" encoding="utf-8"?>
 <w:numbering xmlns:wpc="http://schemas.microsoft.com/office/word/2010/wordprocessingCanvas" xmlns:cx="http://schemas.microsoft.com/office/drawing/2014/chartex" xmlns:cx1="http://schemas.microsoft.com/office/drawing/2015/9/8/chartex" xmlns:cx2="http://schemas.microsoft.com/office/drawing/2015/10/21/chartex" xmlns:cx3="http://schemas.microsoft.com/office/drawing/2016/5/9/chartex" xmlns:cx4="http://schemas.microsoft.com/office/drawing/2016/5/10/chartex" xmlns:cx5="http://schemas.microsoft.com/office/drawing/2016/5/11/chartex" xmlns:cx6="http://schemas.microsoft.com/office/drawing/2016/5/12/chartex" xmlns:cx7="http://schemas.microsoft.com/office/drawing/2016/5/13/chartex" xmlns:cx8="http://schemas.microsoft.com/office/drawing/2016/5/14/chartex" xmlns:mc="http://schemas.openxmlformats.org/markup-compatibility/2006" xmlns:aink="http://schemas.microsoft.com/office/drawing/2016/ink" xmlns:am3d="http://schemas.microsoft.com/office/drawing/2017/model3d" xmlns:o="urn:schemas-microsoft-com:office:office" xmlns:r="http://schemas.openxmlformats.org/officeDocument/2006/relationships" xmlns:m="http://schemas.openxmlformats.org/officeDocument/2006/math" xmlns:v="urn:schemas-microsoft-com:vml" xmlns:wp14="http://schemas.microsoft.com/office/word/2010/wordprocessingDrawing" xmlns:wp="http://schemas.openxmlformats.org/drawingml/2006/wordprocessingDrawing" xmlns:w10="urn:schemas-microsoft-com:office:word" xmlns:w="http://schemas.openxmlformats.org/wordprocessingml/2006/main" xmlns:w14="http://schemas.microsoft.com/office/word/2010/wordml" xmlns:w15="http://schemas.microsoft.com/office/word/2012/wordml" xmlns:w16cex="http://schemas.microsoft.com/office/word/2018/wordml/cex" xmlns:w16cid="http://schemas.microsoft.com/office/word/2016/wordml/cid" xmlns:w16="http://schemas.microsoft.com/office/word/2018/wordml" xmlns:w16se="http://schemas.microsoft.com/office/word/2015/wordml/symex" xmlns:wpg="http://schemas.microsoft.com/office/word/2010/wordprocessingGroup" xmlns:wpi="http://schemas.microsoft.com/office/word/2010/wordprocessingInk" xmlns:wne="http://schemas.microsoft.com/office/word/2006/wordml" xmlns:wps="http://schemas.microsoft.com/office/word/2010/wordprocessingShape" mc:Ignorable="w14 w15 w16se w16cid w16 w16cex wp14">
   <w:abstractNum w:abstractNumId="0" w15:restartNumberingAfterBreak="0">
+    <w:nsid w:val="0A242A52"/>
+    <w:multiLevelType w:val="hybridMultilevel"/>
+    <w:tmpl w:val="74902DC6"/>
+    <w:lvl w:ilvl="0" w:tplc="04090001">
+      <w:start w:val="1"/>
+      <w:numFmt w:val="bullet"/>
+      <w:lvlText w:val=""/>
+      <w:lvlJc w:val="left"/>
+      <w:pPr>
+        <w:ind w:left="720" w:hanging="360"/>
+      </w:pPr>
+      <w:rPr>
+        <w:rFonts w:ascii="Symbol" w:hAnsi="Symbol" w:hint="default"/>
+      </w:rPr>
+    </w:lvl>
+    <w:lvl w:ilvl="1" w:tplc="04090003" w:tentative="1">
+      <w:start w:val="1"/>
+      <w:numFmt w:val="bullet"/>
+      <w:lvlText w:val="o"/>
+      <w:lvlJc w:val="left"/>
+      <w:pPr>
+        <w:ind w:left="1440" w:hanging="360"/>
+      </w:pPr>
+      <w:rPr>
+        <w:rFonts w:ascii="Courier New" w:hAnsi="Courier New" w:cs="Courier New" w:hint="default"/>
+      </w:rPr>
+    </w:lvl>
+    <w:lvl w:ilvl="2" w:tplc="04090005" w:tentative="1">
+      <w:start w:val="1"/>
+      <w:numFmt w:val="bullet"/>
+      <w:lvlText w:val=""/>
+      <w:lvlJc w:val="left"/>
+      <w:pPr>
+        <w:ind w:left="2160" w:hanging="360"/>
+      </w:pPr>
+      <w:rPr>
+        <w:rFonts w:ascii="Wingdings" w:hAnsi="Wingdings" w:hint="default"/>
+      </w:rPr>
+    </w:lvl>
+    <w:lvl w:ilvl="3" w:tplc="04090001" w:tentative="1">
+      <w:start w:val="1"/>
+      <w:numFmt w:val="bullet"/>
+      <w:lvlText w:val=""/>
+      <w:lvlJc w:val="left"/>
+      <w:pPr>
+        <w:ind w:left="2880" w:hanging="360"/>
+      </w:pPr>
+      <w:rPr>
+        <w:rFonts w:ascii="Symbol" w:hAnsi="Symbol" w:hint="default"/>
+      </w:rPr>
+    </w:lvl>
+    <w:lvl w:ilvl="4" w:tplc="04090003" w:tentative="1">
+      <w:start w:val="1"/>
+      <w:numFmt w:val="bullet"/>
+      <w:lvlText w:val="o"/>
+      <w:lvlJc w:val="left"/>
+      <w:pPr>
+        <w:ind w:left="3600" w:hanging="360"/>
+      </w:pPr>
+      <w:rPr>
+        <w:rFonts w:ascii="Courier New" w:hAnsi="Courier New" w:cs="Courier New" w:hint="default"/>
+      </w:rPr>
+    </w:lvl>
+    <w:lvl w:ilvl="5" w:tplc="04090005" w:tentative="1">
+      <w:start w:val="1"/>
+      <w:numFmt w:val="bullet"/>
+      <w:lvlText w:val=""/>
+      <w:lvlJc w:val="left"/>
+      <w:pPr>
+        <w:ind w:left="4320" w:hanging="360"/>
+      </w:pPr>
+      <w:rPr>
+        <w:rFonts w:ascii="Wingdings" w:hAnsi="Wingdings" w:hint="default"/>
+      </w:rPr>
+    </w:lvl>
+    <w:lvl w:ilvl="6" w:tplc="04090001" w:tentative="1">
+      <w:start w:val="1"/>
+      <w:numFmt w:val="bullet"/>
+      <w:lvlText w:val=""/>
+      <w:lvlJc w:val="left"/>
+      <w:pPr>
+        <w:ind w:left="5040" w:hanging="360"/>
+      </w:pPr>
+      <w:rPr>
+        <w:rFonts w:ascii="Symbol" w:hAnsi="Symbol" w:hint="default"/>
+      </w:rPr>
+    </w:lvl>
+    <w:lvl w:ilvl="7" w:tplc="04090003" w:tentative="1">
+      <w:start w:val="1"/>
+      <w:numFmt w:val="bullet"/>
+      <w:lvlText w:val="o"/>
+      <w:lvlJc w:val="left"/>
+      <w:pPr>
+        <w:ind w:left="5760" w:hanging="360"/>
+      </w:pPr>
+      <w:rPr>
+        <w:rFonts w:ascii="Courier New" w:hAnsi="Courier New" w:cs="Courier New" w:hint="default"/>
+      </w:rPr>
+    </w:lvl>
+    <w:lvl w:ilvl="8" w:tplc="04090005" w:tentative="1">
+      <w:start w:val="1"/>
+      <w:numFmt w:val="bullet"/>
+      <w:lvlText w:val=""/>
+      <w:lvlJc w:val="left"/>
+      <w:pPr>
+        <w:ind w:left="6480" w:hanging="360"/>
+      </w:pPr>
+      <w:rPr>
+        <w:rFonts w:ascii="Wingdings" w:hAnsi="Wingdings" w:hint="default"/>
+      </w:rPr>
+    </w:lvl>
+  </w:abstractNum>
+  <w:abstractNum w:abstractNumId="1" w15:restartNumberingAfterBreak="0">
     <w:nsid w:val="0D1D473A"/>
     <w:multiLevelType w:val="multilevel"/>
     <w:tmpl w:val="9F32ECEC"/>
@@ -1906,7 +2177,156 @@
       </w:pPr>
     </w:lvl>
   </w:abstractNum>
-  <w:abstractNum w:abstractNumId="1" w15:restartNumberingAfterBreak="0">
+  <w:abstractNum w:abstractNumId="2" w15:restartNumberingAfterBreak="0">
+    <w:nsid w:val="49190A31"/>
+    <w:multiLevelType w:val="multilevel"/>
+    <w:tmpl w:val="73EA719C"/>
+    <w:lvl w:ilvl="0">
+      <w:start w:val="1"/>
+      <w:numFmt w:val="bullet"/>
+      <w:lvlText w:val=""/>
+      <w:lvlJc w:val="left"/>
+      <w:pPr>
+        <w:tabs>
+          <w:tab w:val="num" w:pos="720"/>
+        </w:tabs>
+        <w:ind w:left="720" w:hanging="360"/>
+      </w:pPr>
+      <w:rPr>
+        <w:rFonts w:ascii="Symbol" w:hAnsi="Symbol" w:hint="default"/>
+        <w:sz w:val="20"/>
+      </w:rPr>
+    </w:lvl>
+    <w:lvl w:ilvl="1" w:tentative="1">
+      <w:start w:val="1"/>
+      <w:numFmt w:val="bullet"/>
+      <w:lvlText w:val=""/>
+      <w:lvlJc w:val="left"/>
+      <w:pPr>
+        <w:tabs>
+          <w:tab w:val="num" w:pos="1440"/>
+        </w:tabs>
+        <w:ind w:left="1440" w:hanging="360"/>
+      </w:pPr>
+      <w:rPr>
+        <w:rFonts w:ascii="Symbol" w:hAnsi="Symbol" w:hint="default"/>
+        <w:sz w:val="20"/>
+      </w:rPr>
+    </w:lvl>
+    <w:lvl w:ilvl="2" w:tentative="1">
+      <w:start w:val="1"/>
+      <w:numFmt w:val="bullet"/>
+      <w:lvlText w:val=""/>
+      <w:lvlJc w:val="left"/>
+      <w:pPr>
+        <w:tabs>
+          <w:tab w:val="num" w:pos="2160"/>
+        </w:tabs>
+        <w:ind w:left="2160" w:hanging="360"/>
+      </w:pPr>
+      <w:rPr>
+        <w:rFonts w:ascii="Symbol" w:hAnsi="Symbol" w:hint="default"/>
+        <w:sz w:val="20"/>
+      </w:rPr>
+    </w:lvl>
+    <w:lvl w:ilvl="3" w:tentative="1">
+      <w:start w:val="1"/>
+      <w:numFmt w:val="bullet"/>
+      <w:lvlText w:val=""/>
+      <w:lvlJc w:val="left"/>
+      <w:pPr>
+        <w:tabs>
+          <w:tab w:val="num" w:pos="2880"/>
+        </w:tabs>
+        <w:ind w:left="2880" w:hanging="360"/>
+      </w:pPr>
+      <w:rPr>
+        <w:rFonts w:ascii="Symbol" w:hAnsi="Symbol" w:hint="default"/>
+        <w:sz w:val="20"/>
+      </w:rPr>
+    </w:lvl>
+    <w:lvl w:ilvl="4" w:tentative="1">
+      <w:start w:val="1"/>
+      <w:numFmt w:val="bullet"/>
+      <w:lvlText w:val=""/>
+      <w:lvlJc w:val="left"/>
+      <w:pPr>
+        <w:tabs>
+          <w:tab w:val="num" w:pos="3600"/>
+        </w:tabs>
+        <w:ind w:left="3600" w:hanging="360"/>
+      </w:pPr>
+      <w:rPr>
+        <w:rFonts w:ascii="Symbol" w:hAnsi="Symbol" w:hint="default"/>
+        <w:sz w:val="20"/>
+      </w:rPr>
+    </w:lvl>
+    <w:lvl w:ilvl="5" w:tentative="1">
+      <w:start w:val="1"/>
+      <w:numFmt w:val="bullet"/>
+      <w:lvlText w:val=""/>
+      <w:lvlJc w:val="left"/>
+      <w:pPr>
+        <w:tabs>
+          <w:tab w:val="num" w:pos="4320"/>
+        </w:tabs>
+        <w:ind w:left="4320" w:hanging="360"/>
+      </w:pPr>
+      <w:rPr>
+        <w:rFonts w:ascii="Symbol" w:hAnsi="Symbol" w:hint="default"/>
+        <w:sz w:val="20"/>
+      </w:rPr>
+    </w:lvl>
+    <w:lvl w:ilvl="6" w:tentative="1">
+      <w:start w:val="1"/>
+      <w:numFmt w:val="bullet"/>
+      <w:lvlText w:val=""/>
+      <w:lvlJc w:val="left"/>
+      <w:pPr>
+        <w:tabs>
+          <w:tab w:val="num" w:pos="5040"/>
+        </w:tabs>
+        <w:ind w:left="5040" w:hanging="360"/>
+      </w:pPr>
+      <w:rPr>
+        <w:rFonts w:ascii="Symbol" w:hAnsi="Symbol" w:hint="default"/>
+        <w:sz w:val="20"/>
+      </w:rPr>
+    </w:lvl>
+    <w:lvl w:ilvl="7" w:tentative="1">
+      <w:start w:val="1"/>
+      <w:numFmt w:val="bullet"/>
+      <w:lvlText w:val=""/>
+      <w:lvlJc w:val="left"/>
+      <w:pPr>
+        <w:tabs>
+          <w:tab w:val="num" w:pos="5760"/>
+        </w:tabs>
+        <w:ind w:left="5760" w:hanging="360"/>
+      </w:pPr>
+      <w:rPr>
+        <w:rFonts w:ascii="Symbol" w:hAnsi="Symbol" w:hint="default"/>
+        <w:sz w:val="20"/>
+      </w:rPr>
+    </w:lvl>
+    <w:lvl w:ilvl="8" w:tentative="1">
+      <w:start w:val="1"/>
+      <w:numFmt w:val="bullet"/>
+      <w:lvlText w:val=""/>
+      <w:lvlJc w:val="left"/>
+      <w:pPr>
+        <w:tabs>
+          <w:tab w:val="num" w:pos="6480"/>
+        </w:tabs>
+        <w:ind w:left="6480" w:hanging="360"/>
+      </w:pPr>
+      <w:rPr>
+        <w:rFonts w:ascii="Symbol" w:hAnsi="Symbol" w:hint="default"/>
+        <w:sz w:val="20"/>
+      </w:rPr>
+    </w:lvl>
+  </w:abstractNum>
+  <w:abstractNum w:abstractNumId="3" w15:restartNumberingAfterBreak="0">
     <w:nsid w:val="70D31D3A"/>
     <w:multiLevelType w:val="multilevel"/>
     <w:tmpl w:val="CC48669A"/>
@@ -2056,10 +2476,16 @@
     </w:lvl>
   </w:abstractNum>
   <w:num w:numId="1">
-    <w:abstractNumId w:val="0"/>
+    <w:abstractNumId w:val="1"/>
   </w:num>
   <w:num w:numId="2">
-    <w:abstractNumId w:val="1"/>
+    <w:abstractNumId w:val="3"/>
+  </w:num>
+  <w:num w:numId="3">
+    <w:abstractNumId w:val="2"/>
+  </w:num>
+  <w:num w:numId="4">
+    <w:abstractNumId w:val="0"/>
   </w:num>
 </w:numbering>
 </file>
@@ -2633,7 +3059,6 @@
     <w:name w:val="Hyperlink"/>
     <w:basedOn w:val="DefaultParagraphFont"/>
     <w:uiPriority w:val="99"/>
-    <w:semiHidden/>
     <w:unhideWhenUsed/>
     <w:rsid w:val="00802FD5"/>
     <w:rPr>
@@ -2717,6 +3142,18 @@
     <w:rPr>
       <w:rFonts w:asciiTheme="majorHAnsi" w:eastAsiaTheme="majorEastAsia" w:hAnsiTheme="majorHAnsi" w:cstheme="majorBidi"/>
       <w:color w:val="1F3763" w:themeColor="accent1" w:themeShade="7F"/>
+    </w:rPr>
+  </w:style>
+  <w:style w:type="character" w:styleId="UnresolvedMention">
+    <w:name w:val="Unresolved Mention"/>
+    <w:basedOn w:val="DefaultParagraphFont"/>
+    <w:uiPriority w:val="99"/>
+    <w:semiHidden/>
+    <w:unhideWhenUsed/>
+    <w:rsid w:val="009D6876"/>
+    <w:rPr>
+      <w:color w:val="605E5C"/>
+      <w:shd w:val="clear" w:color="auto" w:fill="E1DFDD"/>
     </w:rPr>
   </w:style>
 </w:styles>

</xml_diff>